<commit_message>
adding new changes creating news in angular
</commit_message>
<xml_diff>
--- a/Settings.docx
+++ b/Settings.docx
@@ -532,9 +532,2329 @@
           </wp:inline>
         </w:drawing>
       </w:r>
+    </w:p>
+    <w:p>
+      <w:proofErr w:type="gramStart"/>
+      <w:r>
+        <w:t>ng</w:t>
+      </w:r>
+      <w:proofErr w:type="gramEnd"/>
+      <w:r>
+        <w:t xml:space="preserve"> generate module material</w:t>
+      </w:r>
+    </w:p>
+    <w:p>
+      <w:r>
+        <w:t>//delete material folder and write this</w:t>
+      </w:r>
+    </w:p>
+    <w:p>
+      <w:proofErr w:type="gramStart"/>
+      <w:r>
+        <w:t>ng</w:t>
+      </w:r>
+      <w:proofErr w:type="gramEnd"/>
+      <w:r>
+        <w:t xml:space="preserve"> generate module material</w:t>
+      </w:r>
+      <w:r>
+        <w:t xml:space="preserve"> –flat, to create the module in the root path with app module.</w:t>
+      </w:r>
+    </w:p>
+    <w:p>
+      <w:r>
+        <w:t>//adding material button</w:t>
+      </w:r>
+    </w:p>
+    <w:p>
+      <w:r>
+        <w:t>//open app.component.html</w:t>
+      </w:r>
+    </w:p>
+    <w:p>
+      <w:pPr>
+        <w:shd w:val="clear" w:color="auto" w:fill="1E1E1E"/>
+        <w:spacing w:after="0" w:line="285" w:lineRule="atLeast"/>
+        <w:rPr>
+          <w:rFonts w:ascii="Consolas" w:eastAsia="Times New Roman" w:hAnsi="Consolas" w:cs="Times New Roman"/>
+          <w:color w:val="D4D4D4"/>
+          <w:sz w:val="21"/>
+          <w:szCs w:val="21"/>
+        </w:rPr>
+      </w:pPr>
+      <w:r>
+        <w:rPr>
+          <w:rFonts w:ascii="Consolas" w:eastAsia="Times New Roman" w:hAnsi="Consolas" w:cs="Times New Roman"/>
+          <w:color w:val="808080"/>
+          <w:sz w:val="21"/>
+          <w:szCs w:val="21"/>
+        </w:rPr>
+        <w:t>&lt;</w:t>
+      </w:r>
+      <w:proofErr w:type="gramStart"/>
+      <w:r>
+        <w:rPr>
+          <w:rFonts w:ascii="Consolas" w:eastAsia="Times New Roman" w:hAnsi="Consolas" w:cs="Times New Roman"/>
+          <w:color w:val="569CD6"/>
+          <w:sz w:val="21"/>
+          <w:szCs w:val="21"/>
+        </w:rPr>
+        <w:t>button</w:t>
+      </w:r>
+      <w:proofErr w:type="gramEnd"/>
+      <w:r>
+        <w:rPr>
+          <w:rFonts w:ascii="Consolas" w:eastAsia="Times New Roman" w:hAnsi="Consolas" w:cs="Times New Roman"/>
+          <w:color w:val="D4D4D4"/>
+          <w:sz w:val="21"/>
+          <w:szCs w:val="21"/>
+        </w:rPr>
+        <w:t> </w:t>
+      </w:r>
+      <w:r>
+        <w:rPr>
+          <w:rFonts w:ascii="Consolas" w:eastAsia="Times New Roman" w:hAnsi="Consolas" w:cs="Times New Roman"/>
+          <w:color w:val="9CDCFE"/>
+          <w:sz w:val="21"/>
+          <w:szCs w:val="21"/>
+        </w:rPr>
+        <w:t>mat-button</w:t>
+      </w:r>
+      <w:r>
+        <w:rPr>
+          <w:rFonts w:ascii="Consolas" w:eastAsia="Times New Roman" w:hAnsi="Consolas" w:cs="Times New Roman"/>
+          <w:color w:val="808080"/>
+          <w:sz w:val="21"/>
+          <w:szCs w:val="21"/>
+        </w:rPr>
+        <w:t>&gt;</w:t>
+      </w:r>
+      <w:r>
+        <w:rPr>
+          <w:rFonts w:ascii="Consolas" w:eastAsia="Times New Roman" w:hAnsi="Consolas" w:cs="Times New Roman"/>
+          <w:color w:val="D4D4D4"/>
+          <w:sz w:val="21"/>
+          <w:szCs w:val="21"/>
+        </w:rPr>
+        <w:t>Click me!</w:t>
+      </w:r>
+      <w:r>
+        <w:rPr>
+          <w:rFonts w:ascii="Consolas" w:eastAsia="Times New Roman" w:hAnsi="Consolas" w:cs="Times New Roman"/>
+          <w:color w:val="808080"/>
+          <w:sz w:val="21"/>
+          <w:szCs w:val="21"/>
+        </w:rPr>
+        <w:t>&lt;/</w:t>
+      </w:r>
+      <w:r>
+        <w:rPr>
+          <w:rFonts w:ascii="Consolas" w:eastAsia="Times New Roman" w:hAnsi="Consolas" w:cs="Times New Roman"/>
+          <w:color w:val="569CD6"/>
+          <w:sz w:val="21"/>
+          <w:szCs w:val="21"/>
+        </w:rPr>
+        <w:t>button</w:t>
+      </w:r>
+      <w:r>
+        <w:rPr>
+          <w:rFonts w:ascii="Consolas" w:eastAsia="Times New Roman" w:hAnsi="Consolas" w:cs="Times New Roman"/>
+          <w:color w:val="808080"/>
+          <w:sz w:val="21"/>
+          <w:szCs w:val="21"/>
+        </w:rPr>
+        <w:t>&gt;</w:t>
+      </w:r>
+    </w:p>
+    <w:p>
+      <w:pPr>
+        <w:shd w:val="clear" w:color="auto" w:fill="1E1E1E"/>
+        <w:spacing w:after="0" w:line="285" w:lineRule="atLeast"/>
+        <w:rPr>
+          <w:rFonts w:ascii="Consolas" w:eastAsia="Times New Roman" w:hAnsi="Consolas" w:cs="Times New Roman"/>
+          <w:color w:val="D4D4D4"/>
+          <w:sz w:val="21"/>
+          <w:szCs w:val="21"/>
+        </w:rPr>
+      </w:pPr>
+    </w:p>
+    <w:p>
+      <w:pPr>
+        <w:shd w:val="clear" w:color="auto" w:fill="1E1E1E"/>
+        <w:spacing w:after="0" w:line="285" w:lineRule="atLeast"/>
+        <w:rPr>
+          <w:rFonts w:ascii="Consolas" w:eastAsia="Times New Roman" w:hAnsi="Consolas" w:cs="Times New Roman"/>
+          <w:color w:val="D4D4D4"/>
+          <w:sz w:val="21"/>
+          <w:szCs w:val="21"/>
+        </w:rPr>
+      </w:pPr>
+      <w:r>
+        <w:rPr>
+          <w:rFonts w:ascii="Consolas" w:eastAsia="Times New Roman" w:hAnsi="Consolas" w:cs="Times New Roman"/>
+          <w:color w:val="808080"/>
+          <w:sz w:val="21"/>
+          <w:szCs w:val="21"/>
+        </w:rPr>
+        <w:t>&lt;</w:t>
+      </w:r>
+      <w:r>
+        <w:rPr>
+          <w:rFonts w:ascii="Consolas" w:eastAsia="Times New Roman" w:hAnsi="Consolas" w:cs="Times New Roman"/>
+          <w:color w:val="569CD6"/>
+          <w:sz w:val="21"/>
+          <w:szCs w:val="21"/>
+        </w:rPr>
+        <w:t>router-outlet</w:t>
+      </w:r>
+      <w:r>
+        <w:rPr>
+          <w:rFonts w:ascii="Consolas" w:eastAsia="Times New Roman" w:hAnsi="Consolas" w:cs="Times New Roman"/>
+          <w:color w:val="808080"/>
+          <w:sz w:val="21"/>
+          <w:szCs w:val="21"/>
+        </w:rPr>
+        <w:t>&gt;&lt;/</w:t>
+      </w:r>
+      <w:r>
+        <w:rPr>
+          <w:rFonts w:ascii="Consolas" w:eastAsia="Times New Roman" w:hAnsi="Consolas" w:cs="Times New Roman"/>
+          <w:color w:val="569CD6"/>
+          <w:sz w:val="21"/>
+          <w:szCs w:val="21"/>
+        </w:rPr>
+        <w:t>router-outlet</w:t>
+      </w:r>
+      <w:r>
+        <w:rPr>
+          <w:rFonts w:ascii="Consolas" w:eastAsia="Times New Roman" w:hAnsi="Consolas" w:cs="Times New Roman"/>
+          <w:color w:val="808080"/>
+          <w:sz w:val="21"/>
+          <w:szCs w:val="21"/>
+        </w:rPr>
+        <w:t>&gt;</w:t>
+      </w:r>
+    </w:p>
+    <w:p/>
+    <w:p>
+      <w:r>
+        <w:t xml:space="preserve">//open </w:t>
+      </w:r>
+      <w:proofErr w:type="spellStart"/>
+      <w:r>
+        <w:t>app.module.ts</w:t>
+      </w:r>
+      <w:proofErr w:type="spellEnd"/>
+    </w:p>
+    <w:p>
+      <w:r>
+        <w:rPr>
+          <w:noProof/>
+        </w:rPr>
+        <w:lastRenderedPageBreak/>
+        <w:drawing>
+          <wp:inline distT="0" distB="0" distL="0" distR="0" wp14:anchorId="7AA3BFB9" wp14:editId="6D032BD3">
+            <wp:extent cx="5943600" cy="2944495"/>
+            <wp:effectExtent l="0" t="0" r="0" b="8255"/>
+            <wp:docPr id="3" name="Picture 3"/>
+            <wp:cNvGraphicFramePr>
+              <a:graphicFrameLocks xmlns:a="http://schemas.openxmlformats.org/drawingml/2006/main" noChangeAspect="1"/>
+            </wp:cNvGraphicFramePr>
+            <a:graphic xmlns:a="http://schemas.openxmlformats.org/drawingml/2006/main">
+              <a:graphicData uri="http://schemas.openxmlformats.org/drawingml/2006/picture">
+                <pic:pic xmlns:pic="http://schemas.openxmlformats.org/drawingml/2006/picture">
+                  <pic:nvPicPr>
+                    <pic:cNvPr id="1" name=""/>
+                    <pic:cNvPicPr/>
+                  </pic:nvPicPr>
+                  <pic:blipFill>
+                    <a:blip r:embed="rId6"/>
+                    <a:stretch>
+                      <a:fillRect/>
+                    </a:stretch>
+                  </pic:blipFill>
+                  <pic:spPr>
+                    <a:xfrm>
+                      <a:off x="0" y="0"/>
+                      <a:ext cx="5943600" cy="2944495"/>
+                    </a:xfrm>
+                    <a:prstGeom prst="rect">
+                      <a:avLst/>
+                    </a:prstGeom>
+                  </pic:spPr>
+                </pic:pic>
+              </a:graphicData>
+            </a:graphic>
+          </wp:inline>
+        </w:drawing>
+      </w:r>
+    </w:p>
+    <w:p/>
+    <w:p>
+      <w:pPr>
+        <w:shd w:val="clear" w:color="auto" w:fill="1E1E1E"/>
+        <w:spacing w:after="0" w:line="285" w:lineRule="atLeast"/>
+        <w:rPr>
+          <w:rFonts w:ascii="Consolas" w:eastAsia="Times New Roman" w:hAnsi="Consolas" w:cs="Times New Roman"/>
+          <w:color w:val="D4D4D4"/>
+          <w:sz w:val="21"/>
+          <w:szCs w:val="21"/>
+        </w:rPr>
+      </w:pPr>
+      <w:proofErr w:type="gramStart"/>
+      <w:r>
+        <w:rPr>
+          <w:rFonts w:ascii="Consolas" w:eastAsia="Times New Roman" w:hAnsi="Consolas" w:cs="Times New Roman"/>
+          <w:color w:val="C586C0"/>
+          <w:sz w:val="21"/>
+          <w:szCs w:val="21"/>
+        </w:rPr>
+        <w:t>import</w:t>
+      </w:r>
+      <w:proofErr w:type="gramEnd"/>
+      <w:r>
+        <w:rPr>
+          <w:rFonts w:ascii="Consolas" w:eastAsia="Times New Roman" w:hAnsi="Consolas" w:cs="Times New Roman"/>
+          <w:color w:val="D4D4D4"/>
+          <w:sz w:val="21"/>
+          <w:szCs w:val="21"/>
+        </w:rPr>
+        <w:t> { </w:t>
+      </w:r>
+      <w:proofErr w:type="spellStart"/>
+      <w:r>
+        <w:rPr>
+          <w:rFonts w:ascii="Consolas" w:eastAsia="Times New Roman" w:hAnsi="Consolas" w:cs="Times New Roman"/>
+          <w:color w:val="9CDCFE"/>
+          <w:sz w:val="21"/>
+          <w:szCs w:val="21"/>
+        </w:rPr>
+        <w:t>BrowserModule</w:t>
+      </w:r>
+      <w:proofErr w:type="spellEnd"/>
+      <w:r>
+        <w:rPr>
+          <w:rFonts w:ascii="Consolas" w:eastAsia="Times New Roman" w:hAnsi="Consolas" w:cs="Times New Roman"/>
+          <w:color w:val="D4D4D4"/>
+          <w:sz w:val="21"/>
+          <w:szCs w:val="21"/>
+        </w:rPr>
+        <w:t> } </w:t>
+      </w:r>
+      <w:r>
+        <w:rPr>
+          <w:rFonts w:ascii="Consolas" w:eastAsia="Times New Roman" w:hAnsi="Consolas" w:cs="Times New Roman"/>
+          <w:color w:val="C586C0"/>
+          <w:sz w:val="21"/>
+          <w:szCs w:val="21"/>
+        </w:rPr>
+        <w:t>from</w:t>
+      </w:r>
+      <w:r>
+        <w:rPr>
+          <w:rFonts w:ascii="Consolas" w:eastAsia="Times New Roman" w:hAnsi="Consolas" w:cs="Times New Roman"/>
+          <w:color w:val="D4D4D4"/>
+          <w:sz w:val="21"/>
+          <w:szCs w:val="21"/>
+        </w:rPr>
+        <w:t> </w:t>
+      </w:r>
+      <w:r>
+        <w:rPr>
+          <w:rFonts w:ascii="Consolas" w:eastAsia="Times New Roman" w:hAnsi="Consolas" w:cs="Times New Roman"/>
+          <w:color w:val="CE9178"/>
+          <w:sz w:val="21"/>
+          <w:szCs w:val="21"/>
+        </w:rPr>
+        <w:t>'@angular/platform-browser'</w:t>
+      </w:r>
+      <w:r>
+        <w:rPr>
+          <w:rFonts w:ascii="Consolas" w:eastAsia="Times New Roman" w:hAnsi="Consolas" w:cs="Times New Roman"/>
+          <w:color w:val="D4D4D4"/>
+          <w:sz w:val="21"/>
+          <w:szCs w:val="21"/>
+        </w:rPr>
+        <w:t>;</w:t>
+      </w:r>
+    </w:p>
+    <w:p>
+      <w:pPr>
+        <w:shd w:val="clear" w:color="auto" w:fill="1E1E1E"/>
+        <w:spacing w:after="0" w:line="285" w:lineRule="atLeast"/>
+        <w:rPr>
+          <w:rFonts w:ascii="Consolas" w:eastAsia="Times New Roman" w:hAnsi="Consolas" w:cs="Times New Roman"/>
+          <w:color w:val="D4D4D4"/>
+          <w:sz w:val="21"/>
+          <w:szCs w:val="21"/>
+        </w:rPr>
+      </w:pPr>
+      <w:proofErr w:type="gramStart"/>
+      <w:r>
+        <w:rPr>
+          <w:rFonts w:ascii="Consolas" w:eastAsia="Times New Roman" w:hAnsi="Consolas" w:cs="Times New Roman"/>
+          <w:color w:val="C586C0"/>
+          <w:sz w:val="21"/>
+          <w:szCs w:val="21"/>
+        </w:rPr>
+        <w:t>import</w:t>
+      </w:r>
+      <w:proofErr w:type="gramEnd"/>
+      <w:r>
+        <w:rPr>
+          <w:rFonts w:ascii="Consolas" w:eastAsia="Times New Roman" w:hAnsi="Consolas" w:cs="Times New Roman"/>
+          <w:color w:val="D4D4D4"/>
+          <w:sz w:val="21"/>
+          <w:szCs w:val="21"/>
+        </w:rPr>
+        <w:t> { </w:t>
+      </w:r>
+      <w:proofErr w:type="spellStart"/>
+      <w:r>
+        <w:rPr>
+          <w:rFonts w:ascii="Consolas" w:eastAsia="Times New Roman" w:hAnsi="Consolas" w:cs="Times New Roman"/>
+          <w:color w:val="9CDCFE"/>
+          <w:sz w:val="21"/>
+          <w:szCs w:val="21"/>
+        </w:rPr>
+        <w:t>NgModule</w:t>
+      </w:r>
+      <w:proofErr w:type="spellEnd"/>
+      <w:r>
+        <w:rPr>
+          <w:rFonts w:ascii="Consolas" w:eastAsia="Times New Roman" w:hAnsi="Consolas" w:cs="Times New Roman"/>
+          <w:color w:val="D4D4D4"/>
+          <w:sz w:val="21"/>
+          <w:szCs w:val="21"/>
+        </w:rPr>
+        <w:t> } </w:t>
+      </w:r>
+      <w:r>
+        <w:rPr>
+          <w:rFonts w:ascii="Consolas" w:eastAsia="Times New Roman" w:hAnsi="Consolas" w:cs="Times New Roman"/>
+          <w:color w:val="C586C0"/>
+          <w:sz w:val="21"/>
+          <w:szCs w:val="21"/>
+        </w:rPr>
+        <w:t>from</w:t>
+      </w:r>
+      <w:r>
+        <w:rPr>
+          <w:rFonts w:ascii="Consolas" w:eastAsia="Times New Roman" w:hAnsi="Consolas" w:cs="Times New Roman"/>
+          <w:color w:val="D4D4D4"/>
+          <w:sz w:val="21"/>
+          <w:szCs w:val="21"/>
+        </w:rPr>
+        <w:t> </w:t>
+      </w:r>
+      <w:r>
+        <w:rPr>
+          <w:rFonts w:ascii="Consolas" w:eastAsia="Times New Roman" w:hAnsi="Consolas" w:cs="Times New Roman"/>
+          <w:color w:val="CE9178"/>
+          <w:sz w:val="21"/>
+          <w:szCs w:val="21"/>
+        </w:rPr>
+        <w:t>'@angular/core'</w:t>
+      </w:r>
+      <w:r>
+        <w:rPr>
+          <w:rFonts w:ascii="Consolas" w:eastAsia="Times New Roman" w:hAnsi="Consolas" w:cs="Times New Roman"/>
+          <w:color w:val="D4D4D4"/>
+          <w:sz w:val="21"/>
+          <w:szCs w:val="21"/>
+        </w:rPr>
+        <w:t>;</w:t>
+      </w:r>
+    </w:p>
+    <w:p>
+      <w:pPr>
+        <w:shd w:val="clear" w:color="auto" w:fill="1E1E1E"/>
+        <w:spacing w:after="0" w:line="285" w:lineRule="atLeast"/>
+        <w:rPr>
+          <w:rFonts w:ascii="Consolas" w:eastAsia="Times New Roman" w:hAnsi="Consolas" w:cs="Times New Roman"/>
+          <w:color w:val="D4D4D4"/>
+          <w:sz w:val="21"/>
+          <w:szCs w:val="21"/>
+        </w:rPr>
+      </w:pPr>
+    </w:p>
+    <w:p>
+      <w:pPr>
+        <w:shd w:val="clear" w:color="auto" w:fill="1E1E1E"/>
+        <w:spacing w:after="0" w:line="285" w:lineRule="atLeast"/>
+        <w:rPr>
+          <w:rFonts w:ascii="Consolas" w:eastAsia="Times New Roman" w:hAnsi="Consolas" w:cs="Times New Roman"/>
+          <w:color w:val="D4D4D4"/>
+          <w:sz w:val="21"/>
+          <w:szCs w:val="21"/>
+        </w:rPr>
+      </w:pPr>
+      <w:proofErr w:type="gramStart"/>
+      <w:r>
+        <w:rPr>
+          <w:rFonts w:ascii="Consolas" w:eastAsia="Times New Roman" w:hAnsi="Consolas" w:cs="Times New Roman"/>
+          <w:color w:val="C586C0"/>
+          <w:sz w:val="21"/>
+          <w:szCs w:val="21"/>
+        </w:rPr>
+        <w:t>import</w:t>
+      </w:r>
+      <w:proofErr w:type="gramEnd"/>
+      <w:r>
+        <w:rPr>
+          <w:rFonts w:ascii="Consolas" w:eastAsia="Times New Roman" w:hAnsi="Consolas" w:cs="Times New Roman"/>
+          <w:color w:val="D4D4D4"/>
+          <w:sz w:val="21"/>
+          <w:szCs w:val="21"/>
+        </w:rPr>
+        <w:t> { </w:t>
+      </w:r>
+      <w:proofErr w:type="spellStart"/>
+      <w:r>
+        <w:rPr>
+          <w:rFonts w:ascii="Consolas" w:eastAsia="Times New Roman" w:hAnsi="Consolas" w:cs="Times New Roman"/>
+          <w:color w:val="9CDCFE"/>
+          <w:sz w:val="21"/>
+          <w:szCs w:val="21"/>
+        </w:rPr>
+        <w:t>AppRoutingModule</w:t>
+      </w:r>
+      <w:proofErr w:type="spellEnd"/>
+      <w:r>
+        <w:rPr>
+          <w:rFonts w:ascii="Consolas" w:eastAsia="Times New Roman" w:hAnsi="Consolas" w:cs="Times New Roman"/>
+          <w:color w:val="D4D4D4"/>
+          <w:sz w:val="21"/>
+          <w:szCs w:val="21"/>
+        </w:rPr>
+        <w:t> } </w:t>
+      </w:r>
+      <w:r>
+        <w:rPr>
+          <w:rFonts w:ascii="Consolas" w:eastAsia="Times New Roman" w:hAnsi="Consolas" w:cs="Times New Roman"/>
+          <w:color w:val="C586C0"/>
+          <w:sz w:val="21"/>
+          <w:szCs w:val="21"/>
+        </w:rPr>
+        <w:t>from</w:t>
+      </w:r>
+      <w:r>
+        <w:rPr>
+          <w:rFonts w:ascii="Consolas" w:eastAsia="Times New Roman" w:hAnsi="Consolas" w:cs="Times New Roman"/>
+          <w:color w:val="D4D4D4"/>
+          <w:sz w:val="21"/>
+          <w:szCs w:val="21"/>
+        </w:rPr>
+        <w:t> </w:t>
+      </w:r>
+      <w:r>
+        <w:rPr>
+          <w:rFonts w:ascii="Consolas" w:eastAsia="Times New Roman" w:hAnsi="Consolas" w:cs="Times New Roman"/>
+          <w:color w:val="CE9178"/>
+          <w:sz w:val="21"/>
+          <w:szCs w:val="21"/>
+        </w:rPr>
+        <w:t>'./app-</w:t>
+      </w:r>
+      <w:proofErr w:type="spellStart"/>
+      <w:r>
+        <w:rPr>
+          <w:rFonts w:ascii="Consolas" w:eastAsia="Times New Roman" w:hAnsi="Consolas" w:cs="Times New Roman"/>
+          <w:color w:val="CE9178"/>
+          <w:sz w:val="21"/>
+          <w:szCs w:val="21"/>
+        </w:rPr>
+        <w:t>routing.module</w:t>
+      </w:r>
+      <w:proofErr w:type="spellEnd"/>
+      <w:r>
+        <w:rPr>
+          <w:rFonts w:ascii="Consolas" w:eastAsia="Times New Roman" w:hAnsi="Consolas" w:cs="Times New Roman"/>
+          <w:color w:val="CE9178"/>
+          <w:sz w:val="21"/>
+          <w:szCs w:val="21"/>
+        </w:rPr>
+        <w:t>'</w:t>
+      </w:r>
+      <w:r>
+        <w:rPr>
+          <w:rFonts w:ascii="Consolas" w:eastAsia="Times New Roman" w:hAnsi="Consolas" w:cs="Times New Roman"/>
+          <w:color w:val="D4D4D4"/>
+          <w:sz w:val="21"/>
+          <w:szCs w:val="21"/>
+        </w:rPr>
+        <w:t>;</w:t>
+      </w:r>
+    </w:p>
+    <w:p>
+      <w:pPr>
+        <w:shd w:val="clear" w:color="auto" w:fill="1E1E1E"/>
+        <w:spacing w:after="0" w:line="285" w:lineRule="atLeast"/>
+        <w:rPr>
+          <w:rFonts w:ascii="Consolas" w:eastAsia="Times New Roman" w:hAnsi="Consolas" w:cs="Times New Roman"/>
+          <w:color w:val="D4D4D4"/>
+          <w:sz w:val="21"/>
+          <w:szCs w:val="21"/>
+        </w:rPr>
+      </w:pPr>
+      <w:proofErr w:type="gramStart"/>
+      <w:r>
+        <w:rPr>
+          <w:rFonts w:ascii="Consolas" w:eastAsia="Times New Roman" w:hAnsi="Consolas" w:cs="Times New Roman"/>
+          <w:color w:val="C586C0"/>
+          <w:sz w:val="21"/>
+          <w:szCs w:val="21"/>
+        </w:rPr>
+        <w:t>import</w:t>
+      </w:r>
+      <w:proofErr w:type="gramEnd"/>
+      <w:r>
+        <w:rPr>
+          <w:rFonts w:ascii="Consolas" w:eastAsia="Times New Roman" w:hAnsi="Consolas" w:cs="Times New Roman"/>
+          <w:color w:val="D4D4D4"/>
+          <w:sz w:val="21"/>
+          <w:szCs w:val="21"/>
+        </w:rPr>
+        <w:t> { </w:t>
+      </w:r>
+      <w:proofErr w:type="spellStart"/>
+      <w:r>
+        <w:rPr>
+          <w:rFonts w:ascii="Consolas" w:eastAsia="Times New Roman" w:hAnsi="Consolas" w:cs="Times New Roman"/>
+          <w:color w:val="9CDCFE"/>
+          <w:sz w:val="21"/>
+          <w:szCs w:val="21"/>
+        </w:rPr>
+        <w:t>AppComponent</w:t>
+      </w:r>
+      <w:proofErr w:type="spellEnd"/>
+      <w:r>
+        <w:rPr>
+          <w:rFonts w:ascii="Consolas" w:eastAsia="Times New Roman" w:hAnsi="Consolas" w:cs="Times New Roman"/>
+          <w:color w:val="D4D4D4"/>
+          <w:sz w:val="21"/>
+          <w:szCs w:val="21"/>
+        </w:rPr>
+        <w:t> } </w:t>
+      </w:r>
+      <w:r>
+        <w:rPr>
+          <w:rFonts w:ascii="Consolas" w:eastAsia="Times New Roman" w:hAnsi="Consolas" w:cs="Times New Roman"/>
+          <w:color w:val="C586C0"/>
+          <w:sz w:val="21"/>
+          <w:szCs w:val="21"/>
+        </w:rPr>
+        <w:t>from</w:t>
+      </w:r>
+      <w:r>
+        <w:rPr>
+          <w:rFonts w:ascii="Consolas" w:eastAsia="Times New Roman" w:hAnsi="Consolas" w:cs="Times New Roman"/>
+          <w:color w:val="D4D4D4"/>
+          <w:sz w:val="21"/>
+          <w:szCs w:val="21"/>
+        </w:rPr>
+        <w:t> </w:t>
+      </w:r>
+      <w:r>
+        <w:rPr>
+          <w:rFonts w:ascii="Consolas" w:eastAsia="Times New Roman" w:hAnsi="Consolas" w:cs="Times New Roman"/>
+          <w:color w:val="CE9178"/>
+          <w:sz w:val="21"/>
+          <w:szCs w:val="21"/>
+        </w:rPr>
+        <w:t>'./</w:t>
+      </w:r>
+      <w:proofErr w:type="spellStart"/>
+      <w:r>
+        <w:rPr>
+          <w:rFonts w:ascii="Consolas" w:eastAsia="Times New Roman" w:hAnsi="Consolas" w:cs="Times New Roman"/>
+          <w:color w:val="CE9178"/>
+          <w:sz w:val="21"/>
+          <w:szCs w:val="21"/>
+        </w:rPr>
+        <w:t>app.component</w:t>
+      </w:r>
+      <w:proofErr w:type="spellEnd"/>
+      <w:r>
+        <w:rPr>
+          <w:rFonts w:ascii="Consolas" w:eastAsia="Times New Roman" w:hAnsi="Consolas" w:cs="Times New Roman"/>
+          <w:color w:val="CE9178"/>
+          <w:sz w:val="21"/>
+          <w:szCs w:val="21"/>
+        </w:rPr>
+        <w:t>'</w:t>
+      </w:r>
+      <w:r>
+        <w:rPr>
+          <w:rFonts w:ascii="Consolas" w:eastAsia="Times New Roman" w:hAnsi="Consolas" w:cs="Times New Roman"/>
+          <w:color w:val="D4D4D4"/>
+          <w:sz w:val="21"/>
+          <w:szCs w:val="21"/>
+        </w:rPr>
+        <w:t>;</w:t>
+      </w:r>
+    </w:p>
+    <w:p>
+      <w:pPr>
+        <w:shd w:val="clear" w:color="auto" w:fill="1E1E1E"/>
+        <w:spacing w:after="0" w:line="285" w:lineRule="atLeast"/>
+        <w:rPr>
+          <w:rFonts w:ascii="Consolas" w:eastAsia="Times New Roman" w:hAnsi="Consolas" w:cs="Times New Roman"/>
+          <w:color w:val="D4D4D4"/>
+          <w:sz w:val="21"/>
+          <w:szCs w:val="21"/>
+        </w:rPr>
+      </w:pPr>
+      <w:proofErr w:type="gramStart"/>
+      <w:r>
+        <w:rPr>
+          <w:rFonts w:ascii="Consolas" w:eastAsia="Times New Roman" w:hAnsi="Consolas" w:cs="Times New Roman"/>
+          <w:color w:val="C586C0"/>
+          <w:sz w:val="21"/>
+          <w:szCs w:val="21"/>
+        </w:rPr>
+        <w:t>import</w:t>
+      </w:r>
+      <w:proofErr w:type="gramEnd"/>
+      <w:r>
+        <w:rPr>
+          <w:rFonts w:ascii="Consolas" w:eastAsia="Times New Roman" w:hAnsi="Consolas" w:cs="Times New Roman"/>
+          <w:color w:val="D4D4D4"/>
+          <w:sz w:val="21"/>
+          <w:szCs w:val="21"/>
+        </w:rPr>
+        <w:t> { </w:t>
+      </w:r>
+      <w:r>
+        <w:rPr>
+          <w:rFonts w:ascii="Consolas" w:eastAsia="Times New Roman" w:hAnsi="Consolas" w:cs="Times New Roman"/>
+          <w:color w:val="9CDCFE"/>
+          <w:sz w:val="21"/>
+          <w:szCs w:val="21"/>
+        </w:rPr>
+        <w:t>BrowserAnimationsModule</w:t>
+      </w:r>
+      <w:r>
+        <w:rPr>
+          <w:rFonts w:ascii="Consolas" w:eastAsia="Times New Roman" w:hAnsi="Consolas" w:cs="Times New Roman"/>
+          <w:color w:val="D4D4D4"/>
+          <w:sz w:val="21"/>
+          <w:szCs w:val="21"/>
+        </w:rPr>
+        <w:t> } </w:t>
+      </w:r>
+      <w:r>
+        <w:rPr>
+          <w:rFonts w:ascii="Consolas" w:eastAsia="Times New Roman" w:hAnsi="Consolas" w:cs="Times New Roman"/>
+          <w:color w:val="C586C0"/>
+          <w:sz w:val="21"/>
+          <w:szCs w:val="21"/>
+        </w:rPr>
+        <w:t>from</w:t>
+      </w:r>
+      <w:r>
+        <w:rPr>
+          <w:rFonts w:ascii="Consolas" w:eastAsia="Times New Roman" w:hAnsi="Consolas" w:cs="Times New Roman"/>
+          <w:color w:val="D4D4D4"/>
+          <w:sz w:val="21"/>
+          <w:szCs w:val="21"/>
+        </w:rPr>
+        <w:t> </w:t>
+      </w:r>
+      <w:r>
+        <w:rPr>
+          <w:rFonts w:ascii="Consolas" w:eastAsia="Times New Roman" w:hAnsi="Consolas" w:cs="Times New Roman"/>
+          <w:color w:val="CE9178"/>
+          <w:sz w:val="21"/>
+          <w:szCs w:val="21"/>
+        </w:rPr>
+        <w:t>'@angular/platform-browser/animations'</w:t>
+      </w:r>
+      <w:r>
+        <w:rPr>
+          <w:rFonts w:ascii="Consolas" w:eastAsia="Times New Roman" w:hAnsi="Consolas" w:cs="Times New Roman"/>
+          <w:color w:val="D4D4D4"/>
+          <w:sz w:val="21"/>
+          <w:szCs w:val="21"/>
+        </w:rPr>
+        <w:t>;</w:t>
+      </w:r>
+    </w:p>
+    <w:p>
+      <w:pPr>
+        <w:shd w:val="clear" w:color="auto" w:fill="1E1E1E"/>
+        <w:spacing w:after="0" w:line="285" w:lineRule="atLeast"/>
+        <w:rPr>
+          <w:rFonts w:ascii="Consolas" w:eastAsia="Times New Roman" w:hAnsi="Consolas" w:cs="Times New Roman"/>
+          <w:color w:val="D4D4D4"/>
+          <w:sz w:val="21"/>
+          <w:szCs w:val="21"/>
+        </w:rPr>
+      </w:pPr>
+      <w:proofErr w:type="gramStart"/>
+      <w:r>
+        <w:rPr>
+          <w:rFonts w:ascii="Consolas" w:eastAsia="Times New Roman" w:hAnsi="Consolas" w:cs="Times New Roman"/>
+          <w:color w:val="C586C0"/>
+          <w:sz w:val="21"/>
+          <w:szCs w:val="21"/>
+        </w:rPr>
+        <w:t>import</w:t>
+      </w:r>
+      <w:proofErr w:type="gramEnd"/>
+      <w:r>
+        <w:rPr>
+          <w:rFonts w:ascii="Consolas" w:eastAsia="Times New Roman" w:hAnsi="Consolas" w:cs="Times New Roman"/>
+          <w:color w:val="D4D4D4"/>
+          <w:sz w:val="21"/>
+          <w:szCs w:val="21"/>
+        </w:rPr>
+        <w:t> { </w:t>
+      </w:r>
+      <w:proofErr w:type="spellStart"/>
+      <w:r>
+        <w:rPr>
+          <w:rFonts w:ascii="Consolas" w:eastAsia="Times New Roman" w:hAnsi="Consolas" w:cs="Times New Roman"/>
+          <w:color w:val="9CDCFE"/>
+          <w:sz w:val="21"/>
+          <w:szCs w:val="21"/>
+        </w:rPr>
+        <w:t>MaterialModule</w:t>
+      </w:r>
+      <w:proofErr w:type="spellEnd"/>
+      <w:r>
+        <w:rPr>
+          <w:rFonts w:ascii="Consolas" w:eastAsia="Times New Roman" w:hAnsi="Consolas" w:cs="Times New Roman"/>
+          <w:color w:val="D4D4D4"/>
+          <w:sz w:val="21"/>
+          <w:szCs w:val="21"/>
+        </w:rPr>
+        <w:t> } </w:t>
+      </w:r>
+      <w:r>
+        <w:rPr>
+          <w:rFonts w:ascii="Consolas" w:eastAsia="Times New Roman" w:hAnsi="Consolas" w:cs="Times New Roman"/>
+          <w:color w:val="C586C0"/>
+          <w:sz w:val="21"/>
+          <w:szCs w:val="21"/>
+        </w:rPr>
+        <w:t>from</w:t>
+      </w:r>
+      <w:r>
+        <w:rPr>
+          <w:rFonts w:ascii="Consolas" w:eastAsia="Times New Roman" w:hAnsi="Consolas" w:cs="Times New Roman"/>
+          <w:color w:val="D4D4D4"/>
+          <w:sz w:val="21"/>
+          <w:szCs w:val="21"/>
+        </w:rPr>
+        <w:t> </w:t>
+      </w:r>
+      <w:r>
+        <w:rPr>
+          <w:rFonts w:ascii="Consolas" w:eastAsia="Times New Roman" w:hAnsi="Consolas" w:cs="Times New Roman"/>
+          <w:color w:val="CE9178"/>
+          <w:sz w:val="21"/>
+          <w:szCs w:val="21"/>
+        </w:rPr>
+        <w:t>'./</w:t>
+      </w:r>
+      <w:proofErr w:type="spellStart"/>
+      <w:r>
+        <w:rPr>
+          <w:rFonts w:ascii="Consolas" w:eastAsia="Times New Roman" w:hAnsi="Consolas" w:cs="Times New Roman"/>
+          <w:color w:val="CE9178"/>
+          <w:sz w:val="21"/>
+          <w:szCs w:val="21"/>
+        </w:rPr>
+        <w:t>material.module</w:t>
+      </w:r>
+      <w:proofErr w:type="spellEnd"/>
+      <w:r>
+        <w:rPr>
+          <w:rFonts w:ascii="Consolas" w:eastAsia="Times New Roman" w:hAnsi="Consolas" w:cs="Times New Roman"/>
+          <w:color w:val="CE9178"/>
+          <w:sz w:val="21"/>
+          <w:szCs w:val="21"/>
+        </w:rPr>
+        <w:t>'</w:t>
+      </w:r>
+      <w:r>
+        <w:rPr>
+          <w:rFonts w:ascii="Consolas" w:eastAsia="Times New Roman" w:hAnsi="Consolas" w:cs="Times New Roman"/>
+          <w:color w:val="D4D4D4"/>
+          <w:sz w:val="21"/>
+          <w:szCs w:val="21"/>
+        </w:rPr>
+        <w:t>;</w:t>
+      </w:r>
+    </w:p>
+    <w:p>
+      <w:pPr>
+        <w:shd w:val="clear" w:color="auto" w:fill="1E1E1E"/>
+        <w:spacing w:after="0" w:line="285" w:lineRule="atLeast"/>
+        <w:rPr>
+          <w:rFonts w:ascii="Consolas" w:eastAsia="Times New Roman" w:hAnsi="Consolas" w:cs="Times New Roman"/>
+          <w:color w:val="D4D4D4"/>
+          <w:sz w:val="21"/>
+          <w:szCs w:val="21"/>
+        </w:rPr>
+      </w:pPr>
+    </w:p>
+    <w:p>
+      <w:pPr>
+        <w:shd w:val="clear" w:color="auto" w:fill="1E1E1E"/>
+        <w:spacing w:after="0" w:line="285" w:lineRule="atLeast"/>
+        <w:rPr>
+          <w:rFonts w:ascii="Consolas" w:eastAsia="Times New Roman" w:hAnsi="Consolas" w:cs="Times New Roman"/>
+          <w:color w:val="D4D4D4"/>
+          <w:sz w:val="21"/>
+          <w:szCs w:val="21"/>
+        </w:rPr>
+      </w:pPr>
+      <w:proofErr w:type="gramStart"/>
+      <w:r>
+        <w:rPr>
+          <w:rFonts w:ascii="Consolas" w:eastAsia="Times New Roman" w:hAnsi="Consolas" w:cs="Times New Roman"/>
+          <w:color w:val="D4D4D4"/>
+          <w:sz w:val="21"/>
+          <w:szCs w:val="21"/>
+        </w:rPr>
+        <w:t>@</w:t>
+      </w:r>
+      <w:proofErr w:type="spellStart"/>
+      <w:r>
+        <w:rPr>
+          <w:rFonts w:ascii="Consolas" w:eastAsia="Times New Roman" w:hAnsi="Consolas" w:cs="Times New Roman"/>
+          <w:color w:val="DCDCAA"/>
+          <w:sz w:val="21"/>
+          <w:szCs w:val="21"/>
+        </w:rPr>
+        <w:t>NgModule</w:t>
+      </w:r>
+      <w:proofErr w:type="spellEnd"/>
+      <w:r>
+        <w:rPr>
+          <w:rFonts w:ascii="Consolas" w:eastAsia="Times New Roman" w:hAnsi="Consolas" w:cs="Times New Roman"/>
+          <w:color w:val="D4D4D4"/>
+          <w:sz w:val="21"/>
+          <w:szCs w:val="21"/>
+        </w:rPr>
+        <w:t>({</w:t>
+      </w:r>
+      <w:proofErr w:type="gramEnd"/>
+    </w:p>
+    <w:p>
+      <w:pPr>
+        <w:shd w:val="clear" w:color="auto" w:fill="1E1E1E"/>
+        <w:spacing w:after="0" w:line="285" w:lineRule="atLeast"/>
+        <w:rPr>
+          <w:rFonts w:ascii="Consolas" w:eastAsia="Times New Roman" w:hAnsi="Consolas" w:cs="Times New Roman"/>
+          <w:color w:val="D4D4D4"/>
+          <w:sz w:val="21"/>
+          <w:szCs w:val="21"/>
+        </w:rPr>
+      </w:pPr>
+      <w:r>
+        <w:rPr>
+          <w:rFonts w:ascii="Consolas" w:eastAsia="Times New Roman" w:hAnsi="Consolas" w:cs="Times New Roman"/>
+          <w:color w:val="D4D4D4"/>
+          <w:sz w:val="21"/>
+          <w:szCs w:val="21"/>
+        </w:rPr>
+        <w:t>  </w:t>
+      </w:r>
+      <w:proofErr w:type="gramStart"/>
+      <w:r>
+        <w:rPr>
+          <w:rFonts w:ascii="Consolas" w:eastAsia="Times New Roman" w:hAnsi="Consolas" w:cs="Times New Roman"/>
+          <w:color w:val="9CDCFE"/>
+          <w:sz w:val="21"/>
+          <w:szCs w:val="21"/>
+        </w:rPr>
+        <w:t>declarations</w:t>
+      </w:r>
+      <w:proofErr w:type="gramEnd"/>
+      <w:r>
+        <w:rPr>
+          <w:rFonts w:ascii="Consolas" w:eastAsia="Times New Roman" w:hAnsi="Consolas" w:cs="Times New Roman"/>
+          <w:color w:val="9CDCFE"/>
+          <w:sz w:val="21"/>
+          <w:szCs w:val="21"/>
+        </w:rPr>
+        <w:t>:</w:t>
+      </w:r>
+      <w:r>
+        <w:rPr>
+          <w:rFonts w:ascii="Consolas" w:eastAsia="Times New Roman" w:hAnsi="Consolas" w:cs="Times New Roman"/>
+          <w:color w:val="D4D4D4"/>
+          <w:sz w:val="21"/>
+          <w:szCs w:val="21"/>
+        </w:rPr>
+        <w:t> [</w:t>
+      </w:r>
+    </w:p>
+    <w:p>
+      <w:pPr>
+        <w:shd w:val="clear" w:color="auto" w:fill="1E1E1E"/>
+        <w:spacing w:after="0" w:line="285" w:lineRule="atLeast"/>
+        <w:rPr>
+          <w:rFonts w:ascii="Consolas" w:eastAsia="Times New Roman" w:hAnsi="Consolas" w:cs="Times New Roman"/>
+          <w:color w:val="D4D4D4"/>
+          <w:sz w:val="21"/>
+          <w:szCs w:val="21"/>
+        </w:rPr>
+      </w:pPr>
+      <w:r>
+        <w:rPr>
+          <w:rFonts w:ascii="Consolas" w:eastAsia="Times New Roman" w:hAnsi="Consolas" w:cs="Times New Roman"/>
+          <w:color w:val="D4D4D4"/>
+          <w:sz w:val="21"/>
+          <w:szCs w:val="21"/>
+        </w:rPr>
+        <w:t>    </w:t>
+      </w:r>
+      <w:proofErr w:type="spellStart"/>
+      <w:r>
+        <w:rPr>
+          <w:rFonts w:ascii="Consolas" w:eastAsia="Times New Roman" w:hAnsi="Consolas" w:cs="Times New Roman"/>
+          <w:color w:val="9CDCFE"/>
+          <w:sz w:val="21"/>
+          <w:szCs w:val="21"/>
+        </w:rPr>
+        <w:t>AppComponent</w:t>
+      </w:r>
+      <w:proofErr w:type="spellEnd"/>
+    </w:p>
+    <w:p>
+      <w:pPr>
+        <w:shd w:val="clear" w:color="auto" w:fill="1E1E1E"/>
+        <w:spacing w:after="0" w:line="285" w:lineRule="atLeast"/>
+        <w:rPr>
+          <w:rFonts w:ascii="Consolas" w:eastAsia="Times New Roman" w:hAnsi="Consolas" w:cs="Times New Roman"/>
+          <w:color w:val="D4D4D4"/>
+          <w:sz w:val="21"/>
+          <w:szCs w:val="21"/>
+        </w:rPr>
+      </w:pPr>
+      <w:r>
+        <w:rPr>
+          <w:rFonts w:ascii="Consolas" w:eastAsia="Times New Roman" w:hAnsi="Consolas" w:cs="Times New Roman"/>
+          <w:color w:val="D4D4D4"/>
+          <w:sz w:val="21"/>
+          <w:szCs w:val="21"/>
+        </w:rPr>
+        <w:t>  ],</w:t>
+      </w:r>
+    </w:p>
+    <w:p>
+      <w:pPr>
+        <w:shd w:val="clear" w:color="auto" w:fill="1E1E1E"/>
+        <w:spacing w:after="0" w:line="285" w:lineRule="atLeast"/>
+        <w:rPr>
+          <w:rFonts w:ascii="Consolas" w:eastAsia="Times New Roman" w:hAnsi="Consolas" w:cs="Times New Roman"/>
+          <w:color w:val="D4D4D4"/>
+          <w:sz w:val="21"/>
+          <w:szCs w:val="21"/>
+        </w:rPr>
+      </w:pPr>
+      <w:r>
+        <w:rPr>
+          <w:rFonts w:ascii="Consolas" w:eastAsia="Times New Roman" w:hAnsi="Consolas" w:cs="Times New Roman"/>
+          <w:color w:val="D4D4D4"/>
+          <w:sz w:val="21"/>
+          <w:szCs w:val="21"/>
+        </w:rPr>
+        <w:t>  </w:t>
+      </w:r>
+      <w:proofErr w:type="gramStart"/>
+      <w:r>
+        <w:rPr>
+          <w:rFonts w:ascii="Consolas" w:eastAsia="Times New Roman" w:hAnsi="Consolas" w:cs="Times New Roman"/>
+          <w:color w:val="9CDCFE"/>
+          <w:sz w:val="21"/>
+          <w:szCs w:val="21"/>
+        </w:rPr>
+        <w:t>imports</w:t>
+      </w:r>
+      <w:proofErr w:type="gramEnd"/>
+      <w:r>
+        <w:rPr>
+          <w:rFonts w:ascii="Consolas" w:eastAsia="Times New Roman" w:hAnsi="Consolas" w:cs="Times New Roman"/>
+          <w:color w:val="9CDCFE"/>
+          <w:sz w:val="21"/>
+          <w:szCs w:val="21"/>
+        </w:rPr>
+        <w:t>:</w:t>
+      </w:r>
+      <w:r>
+        <w:rPr>
+          <w:rFonts w:ascii="Consolas" w:eastAsia="Times New Roman" w:hAnsi="Consolas" w:cs="Times New Roman"/>
+          <w:color w:val="D4D4D4"/>
+          <w:sz w:val="21"/>
+          <w:szCs w:val="21"/>
+        </w:rPr>
+        <w:t> [</w:t>
+      </w:r>
+    </w:p>
+    <w:p>
+      <w:pPr>
+        <w:shd w:val="clear" w:color="auto" w:fill="1E1E1E"/>
+        <w:spacing w:after="0" w:line="285" w:lineRule="atLeast"/>
+        <w:rPr>
+          <w:rFonts w:ascii="Consolas" w:eastAsia="Times New Roman" w:hAnsi="Consolas" w:cs="Times New Roman"/>
+          <w:color w:val="D4D4D4"/>
+          <w:sz w:val="21"/>
+          <w:szCs w:val="21"/>
+        </w:rPr>
+      </w:pPr>
+      <w:r>
+        <w:rPr>
+          <w:rFonts w:ascii="Consolas" w:eastAsia="Times New Roman" w:hAnsi="Consolas" w:cs="Times New Roman"/>
+          <w:color w:val="D4D4D4"/>
+          <w:sz w:val="21"/>
+          <w:szCs w:val="21"/>
+        </w:rPr>
+        <w:t>    </w:t>
+      </w:r>
+      <w:proofErr w:type="spellStart"/>
+      <w:r>
+        <w:rPr>
+          <w:rFonts w:ascii="Consolas" w:eastAsia="Times New Roman" w:hAnsi="Consolas" w:cs="Times New Roman"/>
+          <w:color w:val="9CDCFE"/>
+          <w:sz w:val="21"/>
+          <w:szCs w:val="21"/>
+        </w:rPr>
+        <w:t>BrowserModule</w:t>
+      </w:r>
+      <w:proofErr w:type="spellEnd"/>
+      <w:r>
+        <w:rPr>
+          <w:rFonts w:ascii="Consolas" w:eastAsia="Times New Roman" w:hAnsi="Consolas" w:cs="Times New Roman"/>
+          <w:color w:val="D4D4D4"/>
+          <w:sz w:val="21"/>
+          <w:szCs w:val="21"/>
+        </w:rPr>
+        <w:t>,</w:t>
+      </w:r>
+    </w:p>
+    <w:p>
+      <w:pPr>
+        <w:shd w:val="clear" w:color="auto" w:fill="1E1E1E"/>
+        <w:spacing w:after="0" w:line="285" w:lineRule="atLeast"/>
+        <w:rPr>
+          <w:rFonts w:ascii="Consolas" w:eastAsia="Times New Roman" w:hAnsi="Consolas" w:cs="Times New Roman"/>
+          <w:color w:val="D4D4D4"/>
+          <w:sz w:val="21"/>
+          <w:szCs w:val="21"/>
+        </w:rPr>
+      </w:pPr>
+      <w:r>
+        <w:rPr>
+          <w:rFonts w:ascii="Consolas" w:eastAsia="Times New Roman" w:hAnsi="Consolas" w:cs="Times New Roman"/>
+          <w:color w:val="D4D4D4"/>
+          <w:sz w:val="21"/>
+          <w:szCs w:val="21"/>
+        </w:rPr>
+        <w:t>    </w:t>
+      </w:r>
+      <w:proofErr w:type="spellStart"/>
+      <w:r>
+        <w:rPr>
+          <w:rFonts w:ascii="Consolas" w:eastAsia="Times New Roman" w:hAnsi="Consolas" w:cs="Times New Roman"/>
+          <w:color w:val="9CDCFE"/>
+          <w:sz w:val="21"/>
+          <w:szCs w:val="21"/>
+        </w:rPr>
+        <w:t>AppRoutingModule</w:t>
+      </w:r>
+      <w:proofErr w:type="spellEnd"/>
+      <w:r>
+        <w:rPr>
+          <w:rFonts w:ascii="Consolas" w:eastAsia="Times New Roman" w:hAnsi="Consolas" w:cs="Times New Roman"/>
+          <w:color w:val="D4D4D4"/>
+          <w:sz w:val="21"/>
+          <w:szCs w:val="21"/>
+        </w:rPr>
+        <w:t>,</w:t>
+      </w:r>
+    </w:p>
+    <w:p>
+      <w:pPr>
+        <w:shd w:val="clear" w:color="auto" w:fill="1E1E1E"/>
+        <w:spacing w:after="0" w:line="285" w:lineRule="atLeast"/>
+        <w:rPr>
+          <w:rFonts w:ascii="Consolas" w:eastAsia="Times New Roman" w:hAnsi="Consolas" w:cs="Times New Roman"/>
+          <w:color w:val="D4D4D4"/>
+          <w:sz w:val="21"/>
+          <w:szCs w:val="21"/>
+        </w:rPr>
+      </w:pPr>
+      <w:r>
+        <w:rPr>
+          <w:rFonts w:ascii="Consolas" w:eastAsia="Times New Roman" w:hAnsi="Consolas" w:cs="Times New Roman"/>
+          <w:color w:val="D4D4D4"/>
+          <w:sz w:val="21"/>
+          <w:szCs w:val="21"/>
+        </w:rPr>
+        <w:t>    </w:t>
+      </w:r>
+      <w:proofErr w:type="spellStart"/>
+      <w:r>
+        <w:rPr>
+          <w:rFonts w:ascii="Consolas" w:eastAsia="Times New Roman" w:hAnsi="Consolas" w:cs="Times New Roman"/>
+          <w:color w:val="9CDCFE"/>
+          <w:sz w:val="21"/>
+          <w:szCs w:val="21"/>
+        </w:rPr>
+        <w:t>BrowserAnimationsModule</w:t>
+      </w:r>
+      <w:proofErr w:type="spellEnd"/>
+      <w:r>
+        <w:rPr>
+          <w:rFonts w:ascii="Consolas" w:eastAsia="Times New Roman" w:hAnsi="Consolas" w:cs="Times New Roman"/>
+          <w:color w:val="D4D4D4"/>
+          <w:sz w:val="21"/>
+          <w:szCs w:val="21"/>
+        </w:rPr>
+        <w:t>,</w:t>
+      </w:r>
+    </w:p>
+    <w:p>
+      <w:pPr>
+        <w:shd w:val="clear" w:color="auto" w:fill="1E1E1E"/>
+        <w:spacing w:after="0" w:line="285" w:lineRule="atLeast"/>
+        <w:rPr>
+          <w:rFonts w:ascii="Consolas" w:eastAsia="Times New Roman" w:hAnsi="Consolas" w:cs="Times New Roman"/>
+          <w:color w:val="D4D4D4"/>
+          <w:sz w:val="21"/>
+          <w:szCs w:val="21"/>
+        </w:rPr>
+      </w:pPr>
+      <w:r>
+        <w:rPr>
+          <w:rFonts w:ascii="Consolas" w:eastAsia="Times New Roman" w:hAnsi="Consolas" w:cs="Times New Roman"/>
+          <w:color w:val="D4D4D4"/>
+          <w:sz w:val="21"/>
+          <w:szCs w:val="21"/>
+        </w:rPr>
+        <w:t>    </w:t>
+      </w:r>
+      <w:proofErr w:type="spellStart"/>
+      <w:r>
+        <w:rPr>
+          <w:rFonts w:ascii="Consolas" w:eastAsia="Times New Roman" w:hAnsi="Consolas" w:cs="Times New Roman"/>
+          <w:color w:val="9CDCFE"/>
+          <w:sz w:val="21"/>
+          <w:szCs w:val="21"/>
+        </w:rPr>
+        <w:t>MaterialModule</w:t>
+      </w:r>
+      <w:proofErr w:type="spellEnd"/>
+    </w:p>
+    <w:p>
+      <w:pPr>
+        <w:shd w:val="clear" w:color="auto" w:fill="1E1E1E"/>
+        <w:spacing w:after="0" w:line="285" w:lineRule="atLeast"/>
+        <w:rPr>
+          <w:rFonts w:ascii="Consolas" w:eastAsia="Times New Roman" w:hAnsi="Consolas" w:cs="Times New Roman"/>
+          <w:color w:val="D4D4D4"/>
+          <w:sz w:val="21"/>
+          <w:szCs w:val="21"/>
+        </w:rPr>
+      </w:pPr>
+      <w:r>
+        <w:rPr>
+          <w:rFonts w:ascii="Consolas" w:eastAsia="Times New Roman" w:hAnsi="Consolas" w:cs="Times New Roman"/>
+          <w:color w:val="D4D4D4"/>
+          <w:sz w:val="21"/>
+          <w:szCs w:val="21"/>
+        </w:rPr>
+        <w:t>  ],</w:t>
+      </w:r>
+    </w:p>
+    <w:p>
+      <w:pPr>
+        <w:shd w:val="clear" w:color="auto" w:fill="1E1E1E"/>
+        <w:spacing w:after="0" w:line="285" w:lineRule="atLeast"/>
+        <w:rPr>
+          <w:rFonts w:ascii="Consolas" w:eastAsia="Times New Roman" w:hAnsi="Consolas" w:cs="Times New Roman"/>
+          <w:color w:val="D4D4D4"/>
+          <w:sz w:val="21"/>
+          <w:szCs w:val="21"/>
+        </w:rPr>
+      </w:pPr>
+      <w:r>
+        <w:rPr>
+          <w:rFonts w:ascii="Consolas" w:eastAsia="Times New Roman" w:hAnsi="Consolas" w:cs="Times New Roman"/>
+          <w:color w:val="D4D4D4"/>
+          <w:sz w:val="21"/>
+          <w:szCs w:val="21"/>
+        </w:rPr>
+        <w:t>  </w:t>
+      </w:r>
+      <w:proofErr w:type="gramStart"/>
+      <w:r>
+        <w:rPr>
+          <w:rFonts w:ascii="Consolas" w:eastAsia="Times New Roman" w:hAnsi="Consolas" w:cs="Times New Roman"/>
+          <w:color w:val="9CDCFE"/>
+          <w:sz w:val="21"/>
+          <w:szCs w:val="21"/>
+        </w:rPr>
+        <w:t>providers</w:t>
+      </w:r>
+      <w:proofErr w:type="gramEnd"/>
+      <w:r>
+        <w:rPr>
+          <w:rFonts w:ascii="Consolas" w:eastAsia="Times New Roman" w:hAnsi="Consolas" w:cs="Times New Roman"/>
+          <w:color w:val="9CDCFE"/>
+          <w:sz w:val="21"/>
+          <w:szCs w:val="21"/>
+        </w:rPr>
+        <w:t>:</w:t>
+      </w:r>
+      <w:r>
+        <w:rPr>
+          <w:rFonts w:ascii="Consolas" w:eastAsia="Times New Roman" w:hAnsi="Consolas" w:cs="Times New Roman"/>
+          <w:color w:val="D4D4D4"/>
+          <w:sz w:val="21"/>
+          <w:szCs w:val="21"/>
+        </w:rPr>
+        <w:t> [],</w:t>
+      </w:r>
+    </w:p>
+    <w:p>
+      <w:pPr>
+        <w:shd w:val="clear" w:color="auto" w:fill="1E1E1E"/>
+        <w:spacing w:after="0" w:line="285" w:lineRule="atLeast"/>
+        <w:rPr>
+          <w:rFonts w:ascii="Consolas" w:eastAsia="Times New Roman" w:hAnsi="Consolas" w:cs="Times New Roman"/>
+          <w:color w:val="D4D4D4"/>
+          <w:sz w:val="21"/>
+          <w:szCs w:val="21"/>
+        </w:rPr>
+      </w:pPr>
+      <w:r>
+        <w:rPr>
+          <w:rFonts w:ascii="Consolas" w:eastAsia="Times New Roman" w:hAnsi="Consolas" w:cs="Times New Roman"/>
+          <w:color w:val="D4D4D4"/>
+          <w:sz w:val="21"/>
+          <w:szCs w:val="21"/>
+        </w:rPr>
+        <w:t>  </w:t>
+      </w:r>
+      <w:proofErr w:type="gramStart"/>
+      <w:r>
+        <w:rPr>
+          <w:rFonts w:ascii="Consolas" w:eastAsia="Times New Roman" w:hAnsi="Consolas" w:cs="Times New Roman"/>
+          <w:color w:val="9CDCFE"/>
+          <w:sz w:val="21"/>
+          <w:szCs w:val="21"/>
+        </w:rPr>
+        <w:t>bootstrap</w:t>
+      </w:r>
+      <w:proofErr w:type="gramEnd"/>
+      <w:r>
+        <w:rPr>
+          <w:rFonts w:ascii="Consolas" w:eastAsia="Times New Roman" w:hAnsi="Consolas" w:cs="Times New Roman"/>
+          <w:color w:val="9CDCFE"/>
+          <w:sz w:val="21"/>
+          <w:szCs w:val="21"/>
+        </w:rPr>
+        <w:t>:</w:t>
+      </w:r>
+      <w:r>
+        <w:rPr>
+          <w:rFonts w:ascii="Consolas" w:eastAsia="Times New Roman" w:hAnsi="Consolas" w:cs="Times New Roman"/>
+          <w:color w:val="D4D4D4"/>
+          <w:sz w:val="21"/>
+          <w:szCs w:val="21"/>
+        </w:rPr>
+        <w:t> [</w:t>
+      </w:r>
+      <w:proofErr w:type="spellStart"/>
+      <w:r>
+        <w:rPr>
+          <w:rFonts w:ascii="Consolas" w:eastAsia="Times New Roman" w:hAnsi="Consolas" w:cs="Times New Roman"/>
+          <w:color w:val="9CDCFE"/>
+          <w:sz w:val="21"/>
+          <w:szCs w:val="21"/>
+        </w:rPr>
+        <w:t>AppComponent</w:t>
+      </w:r>
+      <w:proofErr w:type="spellEnd"/>
+      <w:r>
+        <w:rPr>
+          <w:rFonts w:ascii="Consolas" w:eastAsia="Times New Roman" w:hAnsi="Consolas" w:cs="Times New Roman"/>
+          <w:color w:val="D4D4D4"/>
+          <w:sz w:val="21"/>
+          <w:szCs w:val="21"/>
+        </w:rPr>
+        <w:t>]</w:t>
+      </w:r>
+    </w:p>
+    <w:p>
+      <w:pPr>
+        <w:shd w:val="clear" w:color="auto" w:fill="1E1E1E"/>
+        <w:spacing w:after="0" w:line="285" w:lineRule="atLeast"/>
+        <w:rPr>
+          <w:rFonts w:ascii="Consolas" w:eastAsia="Times New Roman" w:hAnsi="Consolas" w:cs="Times New Roman"/>
+          <w:color w:val="D4D4D4"/>
+          <w:sz w:val="21"/>
+          <w:szCs w:val="21"/>
+        </w:rPr>
+      </w:pPr>
+      <w:r>
+        <w:rPr>
+          <w:rFonts w:ascii="Consolas" w:eastAsia="Times New Roman" w:hAnsi="Consolas" w:cs="Times New Roman"/>
+          <w:color w:val="D4D4D4"/>
+          <w:sz w:val="21"/>
+          <w:szCs w:val="21"/>
+        </w:rPr>
+        <w:t>})</w:t>
+      </w:r>
+    </w:p>
+    <w:p>
+      <w:pPr>
+        <w:shd w:val="clear" w:color="auto" w:fill="1E1E1E"/>
+        <w:spacing w:after="0" w:line="285" w:lineRule="atLeast"/>
+        <w:rPr>
+          <w:rFonts w:ascii="Consolas" w:eastAsia="Times New Roman" w:hAnsi="Consolas" w:cs="Times New Roman"/>
+          <w:color w:val="D4D4D4"/>
+          <w:sz w:val="21"/>
+          <w:szCs w:val="21"/>
+        </w:rPr>
+      </w:pPr>
+      <w:proofErr w:type="gramStart"/>
+      <w:r>
+        <w:rPr>
+          <w:rFonts w:ascii="Consolas" w:eastAsia="Times New Roman" w:hAnsi="Consolas" w:cs="Times New Roman"/>
+          <w:color w:val="C586C0"/>
+          <w:sz w:val="21"/>
+          <w:szCs w:val="21"/>
+        </w:rPr>
+        <w:t>export</w:t>
+      </w:r>
+      <w:proofErr w:type="gramEnd"/>
+      <w:r>
+        <w:rPr>
+          <w:rFonts w:ascii="Consolas" w:eastAsia="Times New Roman" w:hAnsi="Consolas" w:cs="Times New Roman"/>
+          <w:color w:val="D4D4D4"/>
+          <w:sz w:val="21"/>
+          <w:szCs w:val="21"/>
+        </w:rPr>
+        <w:t> </w:t>
+      </w:r>
+      <w:r>
+        <w:rPr>
+          <w:rFonts w:ascii="Consolas" w:eastAsia="Times New Roman" w:hAnsi="Consolas" w:cs="Times New Roman"/>
+          <w:color w:val="569CD6"/>
+          <w:sz w:val="21"/>
+          <w:szCs w:val="21"/>
+        </w:rPr>
+        <w:t>class</w:t>
+      </w:r>
+      <w:r>
+        <w:rPr>
+          <w:rFonts w:ascii="Consolas" w:eastAsia="Times New Roman" w:hAnsi="Consolas" w:cs="Times New Roman"/>
+          <w:color w:val="D4D4D4"/>
+          <w:sz w:val="21"/>
+          <w:szCs w:val="21"/>
+        </w:rPr>
+        <w:t> </w:t>
+      </w:r>
+      <w:proofErr w:type="spellStart"/>
+      <w:r>
+        <w:rPr>
+          <w:rFonts w:ascii="Consolas" w:eastAsia="Times New Roman" w:hAnsi="Consolas" w:cs="Times New Roman"/>
+          <w:color w:val="4EC9B0"/>
+          <w:sz w:val="21"/>
+          <w:szCs w:val="21"/>
+        </w:rPr>
+        <w:t>AppModule</w:t>
+      </w:r>
+      <w:proofErr w:type="spellEnd"/>
+      <w:r>
+        <w:rPr>
+          <w:rFonts w:ascii="Consolas" w:eastAsia="Times New Roman" w:hAnsi="Consolas" w:cs="Times New Roman"/>
+          <w:color w:val="D4D4D4"/>
+          <w:sz w:val="21"/>
+          <w:szCs w:val="21"/>
+        </w:rPr>
+        <w:t> { }</w:t>
+      </w:r>
+    </w:p>
+    <w:p>
+      <w:pPr>
+        <w:shd w:val="clear" w:color="auto" w:fill="1E1E1E"/>
+        <w:spacing w:after="0" w:line="285" w:lineRule="atLeast"/>
+        <w:rPr>
+          <w:rFonts w:ascii="Consolas" w:eastAsia="Times New Roman" w:hAnsi="Consolas" w:cs="Times New Roman"/>
+          <w:color w:val="D4D4D4"/>
+          <w:sz w:val="21"/>
+          <w:szCs w:val="21"/>
+        </w:rPr>
+      </w:pPr>
+    </w:p>
+    <w:p/>
+    <w:p>
+      <w:r>
+        <w:t xml:space="preserve">//open </w:t>
+      </w:r>
+      <w:proofErr w:type="spellStart"/>
+      <w:r>
+        <w:t>material.module.ts</w:t>
+      </w:r>
+      <w:proofErr w:type="spellEnd"/>
+    </w:p>
+    <w:p>
+      <w:pPr>
+        <w:shd w:val="clear" w:color="auto" w:fill="1E1E1E"/>
+        <w:spacing w:after="0" w:line="285" w:lineRule="atLeast"/>
+        <w:rPr>
+          <w:rFonts w:ascii="Consolas" w:eastAsia="Times New Roman" w:hAnsi="Consolas" w:cs="Times New Roman"/>
+          <w:color w:val="D4D4D4"/>
+          <w:sz w:val="21"/>
+          <w:szCs w:val="21"/>
+        </w:rPr>
+      </w:pPr>
+      <w:proofErr w:type="gramStart"/>
+      <w:r>
+        <w:rPr>
+          <w:rFonts w:ascii="Consolas" w:eastAsia="Times New Roman" w:hAnsi="Consolas" w:cs="Times New Roman"/>
+          <w:color w:val="C586C0"/>
+          <w:sz w:val="21"/>
+          <w:szCs w:val="21"/>
+        </w:rPr>
+        <w:lastRenderedPageBreak/>
+        <w:t>import</w:t>
+      </w:r>
+      <w:proofErr w:type="gramEnd"/>
+      <w:r>
+        <w:rPr>
+          <w:rFonts w:ascii="Consolas" w:eastAsia="Times New Roman" w:hAnsi="Consolas" w:cs="Times New Roman"/>
+          <w:color w:val="D4D4D4"/>
+          <w:sz w:val="21"/>
+          <w:szCs w:val="21"/>
+        </w:rPr>
+        <w:t> { </w:t>
+      </w:r>
+      <w:proofErr w:type="spellStart"/>
+      <w:r>
+        <w:rPr>
+          <w:rFonts w:ascii="Consolas" w:eastAsia="Times New Roman" w:hAnsi="Consolas" w:cs="Times New Roman"/>
+          <w:color w:val="9CDCFE"/>
+          <w:sz w:val="21"/>
+          <w:szCs w:val="21"/>
+        </w:rPr>
+        <w:t>NgModule</w:t>
+      </w:r>
+      <w:proofErr w:type="spellEnd"/>
+      <w:r>
+        <w:rPr>
+          <w:rFonts w:ascii="Consolas" w:eastAsia="Times New Roman" w:hAnsi="Consolas" w:cs="Times New Roman"/>
+          <w:color w:val="D4D4D4"/>
+          <w:sz w:val="21"/>
+          <w:szCs w:val="21"/>
+        </w:rPr>
+        <w:t> } </w:t>
+      </w:r>
+      <w:r>
+        <w:rPr>
+          <w:rFonts w:ascii="Consolas" w:eastAsia="Times New Roman" w:hAnsi="Consolas" w:cs="Times New Roman"/>
+          <w:color w:val="C586C0"/>
+          <w:sz w:val="21"/>
+          <w:szCs w:val="21"/>
+        </w:rPr>
+        <w:t>from</w:t>
+      </w:r>
+      <w:r>
+        <w:rPr>
+          <w:rFonts w:ascii="Consolas" w:eastAsia="Times New Roman" w:hAnsi="Consolas" w:cs="Times New Roman"/>
+          <w:color w:val="D4D4D4"/>
+          <w:sz w:val="21"/>
+          <w:szCs w:val="21"/>
+        </w:rPr>
+        <w:t> </w:t>
+      </w:r>
+      <w:r>
+        <w:rPr>
+          <w:rFonts w:ascii="Consolas" w:eastAsia="Times New Roman" w:hAnsi="Consolas" w:cs="Times New Roman"/>
+          <w:color w:val="CE9178"/>
+          <w:sz w:val="21"/>
+          <w:szCs w:val="21"/>
+        </w:rPr>
+        <w:t>'@angular/core'</w:t>
+      </w:r>
+      <w:r>
+        <w:rPr>
+          <w:rFonts w:ascii="Consolas" w:eastAsia="Times New Roman" w:hAnsi="Consolas" w:cs="Times New Roman"/>
+          <w:color w:val="D4D4D4"/>
+          <w:sz w:val="21"/>
+          <w:szCs w:val="21"/>
+        </w:rPr>
+        <w:t>;</w:t>
+      </w:r>
+    </w:p>
+    <w:p>
+      <w:pPr>
+        <w:shd w:val="clear" w:color="auto" w:fill="1E1E1E"/>
+        <w:spacing w:after="0" w:line="285" w:lineRule="atLeast"/>
+        <w:rPr>
+          <w:rFonts w:ascii="Consolas" w:eastAsia="Times New Roman" w:hAnsi="Consolas" w:cs="Times New Roman"/>
+          <w:color w:val="D4D4D4"/>
+          <w:sz w:val="21"/>
+          <w:szCs w:val="21"/>
+        </w:rPr>
+      </w:pPr>
+      <w:proofErr w:type="gramStart"/>
+      <w:r>
+        <w:rPr>
+          <w:rFonts w:ascii="Consolas" w:eastAsia="Times New Roman" w:hAnsi="Consolas" w:cs="Times New Roman"/>
+          <w:color w:val="C586C0"/>
+          <w:sz w:val="21"/>
+          <w:szCs w:val="21"/>
+        </w:rPr>
+        <w:t>import</w:t>
+      </w:r>
+      <w:proofErr w:type="gramEnd"/>
+      <w:r>
+        <w:rPr>
+          <w:rFonts w:ascii="Consolas" w:eastAsia="Times New Roman" w:hAnsi="Consolas" w:cs="Times New Roman"/>
+          <w:color w:val="D4D4D4"/>
+          <w:sz w:val="21"/>
+          <w:szCs w:val="21"/>
+        </w:rPr>
+        <w:t> { </w:t>
+      </w:r>
+      <w:proofErr w:type="spellStart"/>
+      <w:r>
+        <w:rPr>
+          <w:rFonts w:ascii="Consolas" w:eastAsia="Times New Roman" w:hAnsi="Consolas" w:cs="Times New Roman"/>
+          <w:color w:val="9CDCFE"/>
+          <w:sz w:val="21"/>
+          <w:szCs w:val="21"/>
+        </w:rPr>
+        <w:t>CommonModule</w:t>
+      </w:r>
+      <w:proofErr w:type="spellEnd"/>
+      <w:r>
+        <w:rPr>
+          <w:rFonts w:ascii="Consolas" w:eastAsia="Times New Roman" w:hAnsi="Consolas" w:cs="Times New Roman"/>
+          <w:color w:val="D4D4D4"/>
+          <w:sz w:val="21"/>
+          <w:szCs w:val="21"/>
+        </w:rPr>
+        <w:t> } </w:t>
+      </w:r>
+      <w:r>
+        <w:rPr>
+          <w:rFonts w:ascii="Consolas" w:eastAsia="Times New Roman" w:hAnsi="Consolas" w:cs="Times New Roman"/>
+          <w:color w:val="C586C0"/>
+          <w:sz w:val="21"/>
+          <w:szCs w:val="21"/>
+        </w:rPr>
+        <w:t>from</w:t>
+      </w:r>
+      <w:r>
+        <w:rPr>
+          <w:rFonts w:ascii="Consolas" w:eastAsia="Times New Roman" w:hAnsi="Consolas" w:cs="Times New Roman"/>
+          <w:color w:val="D4D4D4"/>
+          <w:sz w:val="21"/>
+          <w:szCs w:val="21"/>
+        </w:rPr>
+        <w:t> </w:t>
+      </w:r>
+      <w:r>
+        <w:rPr>
+          <w:rFonts w:ascii="Consolas" w:eastAsia="Times New Roman" w:hAnsi="Consolas" w:cs="Times New Roman"/>
+          <w:color w:val="CE9178"/>
+          <w:sz w:val="21"/>
+          <w:szCs w:val="21"/>
+        </w:rPr>
+        <w:t>'@angular/common'</w:t>
+      </w:r>
+      <w:r>
+        <w:rPr>
+          <w:rFonts w:ascii="Consolas" w:eastAsia="Times New Roman" w:hAnsi="Consolas" w:cs="Times New Roman"/>
+          <w:color w:val="D4D4D4"/>
+          <w:sz w:val="21"/>
+          <w:szCs w:val="21"/>
+        </w:rPr>
+        <w:t>;</w:t>
+      </w:r>
+    </w:p>
+    <w:p>
+      <w:pPr>
+        <w:shd w:val="clear" w:color="auto" w:fill="1E1E1E"/>
+        <w:spacing w:after="0" w:line="285" w:lineRule="atLeast"/>
+        <w:rPr>
+          <w:rFonts w:ascii="Consolas" w:eastAsia="Times New Roman" w:hAnsi="Consolas" w:cs="Times New Roman"/>
+          <w:color w:val="D4D4D4"/>
+          <w:sz w:val="21"/>
+          <w:szCs w:val="21"/>
+        </w:rPr>
+      </w:pPr>
+      <w:proofErr w:type="gramStart"/>
+      <w:r>
+        <w:rPr>
+          <w:rFonts w:ascii="Consolas" w:eastAsia="Times New Roman" w:hAnsi="Consolas" w:cs="Times New Roman"/>
+          <w:color w:val="C586C0"/>
+          <w:sz w:val="21"/>
+          <w:szCs w:val="21"/>
+        </w:rPr>
+        <w:t>import</w:t>
+      </w:r>
+      <w:proofErr w:type="gramEnd"/>
+      <w:r>
+        <w:rPr>
+          <w:rFonts w:ascii="Consolas" w:eastAsia="Times New Roman" w:hAnsi="Consolas" w:cs="Times New Roman"/>
+          <w:color w:val="D4D4D4"/>
+          <w:sz w:val="21"/>
+          <w:szCs w:val="21"/>
+        </w:rPr>
+        <w:t> {</w:t>
+      </w:r>
+      <w:proofErr w:type="spellStart"/>
+      <w:r>
+        <w:rPr>
+          <w:rFonts w:ascii="Consolas" w:eastAsia="Times New Roman" w:hAnsi="Consolas" w:cs="Times New Roman"/>
+          <w:color w:val="9CDCFE"/>
+          <w:sz w:val="21"/>
+          <w:szCs w:val="21"/>
+        </w:rPr>
+        <w:t>MatButtonModule</w:t>
+      </w:r>
+      <w:proofErr w:type="spellEnd"/>
+      <w:r>
+        <w:rPr>
+          <w:rFonts w:ascii="Consolas" w:eastAsia="Times New Roman" w:hAnsi="Consolas" w:cs="Times New Roman"/>
+          <w:color w:val="D4D4D4"/>
+          <w:sz w:val="21"/>
+          <w:szCs w:val="21"/>
+        </w:rPr>
+        <w:t>} </w:t>
+      </w:r>
+      <w:r>
+        <w:rPr>
+          <w:rFonts w:ascii="Consolas" w:eastAsia="Times New Roman" w:hAnsi="Consolas" w:cs="Times New Roman"/>
+          <w:color w:val="C586C0"/>
+          <w:sz w:val="21"/>
+          <w:szCs w:val="21"/>
+        </w:rPr>
+        <w:t>from</w:t>
+      </w:r>
+      <w:r>
+        <w:rPr>
+          <w:rFonts w:ascii="Consolas" w:eastAsia="Times New Roman" w:hAnsi="Consolas" w:cs="Times New Roman"/>
+          <w:color w:val="D4D4D4"/>
+          <w:sz w:val="21"/>
+          <w:szCs w:val="21"/>
+        </w:rPr>
+        <w:t> </w:t>
+      </w:r>
+      <w:r>
+        <w:rPr>
+          <w:rFonts w:ascii="Consolas" w:eastAsia="Times New Roman" w:hAnsi="Consolas" w:cs="Times New Roman"/>
+          <w:color w:val="CE9178"/>
+          <w:sz w:val="21"/>
+          <w:szCs w:val="21"/>
+        </w:rPr>
+        <w:t>'@angular/material/button'</w:t>
+      </w:r>
+      <w:r>
+        <w:rPr>
+          <w:rFonts w:ascii="Consolas" w:eastAsia="Times New Roman" w:hAnsi="Consolas" w:cs="Times New Roman"/>
+          <w:color w:val="D4D4D4"/>
+          <w:sz w:val="21"/>
+          <w:szCs w:val="21"/>
+        </w:rPr>
+        <w:t>;</w:t>
+      </w:r>
+    </w:p>
+    <w:p>
+      <w:pPr>
+        <w:shd w:val="clear" w:color="auto" w:fill="1E1E1E"/>
+        <w:spacing w:after="0" w:line="285" w:lineRule="atLeast"/>
+        <w:rPr>
+          <w:rFonts w:ascii="Consolas" w:eastAsia="Times New Roman" w:hAnsi="Consolas" w:cs="Times New Roman"/>
+          <w:color w:val="D4D4D4"/>
+          <w:sz w:val="21"/>
+          <w:szCs w:val="21"/>
+        </w:rPr>
+      </w:pPr>
+    </w:p>
+    <w:p>
+      <w:pPr>
+        <w:shd w:val="clear" w:color="auto" w:fill="1E1E1E"/>
+        <w:spacing w:after="0" w:line="285" w:lineRule="atLeast"/>
+        <w:rPr>
+          <w:rFonts w:ascii="Consolas" w:eastAsia="Times New Roman" w:hAnsi="Consolas" w:cs="Times New Roman"/>
+          <w:color w:val="D4D4D4"/>
+          <w:sz w:val="21"/>
+          <w:szCs w:val="21"/>
+        </w:rPr>
+      </w:pPr>
+      <w:proofErr w:type="gramStart"/>
+      <w:r>
+        <w:rPr>
+          <w:rFonts w:ascii="Consolas" w:eastAsia="Times New Roman" w:hAnsi="Consolas" w:cs="Times New Roman"/>
+          <w:color w:val="D4D4D4"/>
+          <w:sz w:val="21"/>
+          <w:szCs w:val="21"/>
+        </w:rPr>
+        <w:t>@</w:t>
+      </w:r>
+      <w:proofErr w:type="spellStart"/>
+      <w:r>
+        <w:rPr>
+          <w:rFonts w:ascii="Consolas" w:eastAsia="Times New Roman" w:hAnsi="Consolas" w:cs="Times New Roman"/>
+          <w:color w:val="DCDCAA"/>
+          <w:sz w:val="21"/>
+          <w:szCs w:val="21"/>
+        </w:rPr>
+        <w:t>NgModule</w:t>
+      </w:r>
+      <w:proofErr w:type="spellEnd"/>
+      <w:r>
+        <w:rPr>
+          <w:rFonts w:ascii="Consolas" w:eastAsia="Times New Roman" w:hAnsi="Consolas" w:cs="Times New Roman"/>
+          <w:color w:val="D4D4D4"/>
+          <w:sz w:val="21"/>
+          <w:szCs w:val="21"/>
+        </w:rPr>
+        <w:t>({</w:t>
+      </w:r>
+      <w:proofErr w:type="gramEnd"/>
+    </w:p>
+    <w:p>
+      <w:pPr>
+        <w:shd w:val="clear" w:color="auto" w:fill="1E1E1E"/>
+        <w:spacing w:after="0" w:line="285" w:lineRule="atLeast"/>
+        <w:rPr>
+          <w:rFonts w:ascii="Consolas" w:eastAsia="Times New Roman" w:hAnsi="Consolas" w:cs="Times New Roman"/>
+          <w:color w:val="D4D4D4"/>
+          <w:sz w:val="21"/>
+          <w:szCs w:val="21"/>
+        </w:rPr>
+      </w:pPr>
+      <w:r>
+        <w:rPr>
+          <w:rFonts w:ascii="Consolas" w:eastAsia="Times New Roman" w:hAnsi="Consolas" w:cs="Times New Roman"/>
+          <w:color w:val="D4D4D4"/>
+          <w:sz w:val="21"/>
+          <w:szCs w:val="21"/>
+        </w:rPr>
+        <w:t>  </w:t>
+      </w:r>
+      <w:proofErr w:type="gramStart"/>
+      <w:r>
+        <w:rPr>
+          <w:rFonts w:ascii="Consolas" w:eastAsia="Times New Roman" w:hAnsi="Consolas" w:cs="Times New Roman"/>
+          <w:color w:val="9CDCFE"/>
+          <w:sz w:val="21"/>
+          <w:szCs w:val="21"/>
+        </w:rPr>
+        <w:t>declarations</w:t>
+      </w:r>
+      <w:proofErr w:type="gramEnd"/>
+      <w:r>
+        <w:rPr>
+          <w:rFonts w:ascii="Consolas" w:eastAsia="Times New Roman" w:hAnsi="Consolas" w:cs="Times New Roman"/>
+          <w:color w:val="9CDCFE"/>
+          <w:sz w:val="21"/>
+          <w:szCs w:val="21"/>
+        </w:rPr>
+        <w:t>:</w:t>
+      </w:r>
+      <w:r>
+        <w:rPr>
+          <w:rFonts w:ascii="Consolas" w:eastAsia="Times New Roman" w:hAnsi="Consolas" w:cs="Times New Roman"/>
+          <w:color w:val="D4D4D4"/>
+          <w:sz w:val="21"/>
+          <w:szCs w:val="21"/>
+        </w:rPr>
+        <w:t> [],</w:t>
+      </w:r>
+    </w:p>
+    <w:p>
+      <w:pPr>
+        <w:shd w:val="clear" w:color="auto" w:fill="1E1E1E"/>
+        <w:spacing w:after="0" w:line="285" w:lineRule="atLeast"/>
+        <w:rPr>
+          <w:rFonts w:ascii="Consolas" w:eastAsia="Times New Roman" w:hAnsi="Consolas" w:cs="Times New Roman"/>
+          <w:color w:val="D4D4D4"/>
+          <w:sz w:val="21"/>
+          <w:szCs w:val="21"/>
+        </w:rPr>
+      </w:pPr>
+      <w:r>
+        <w:rPr>
+          <w:rFonts w:ascii="Consolas" w:eastAsia="Times New Roman" w:hAnsi="Consolas" w:cs="Times New Roman"/>
+          <w:color w:val="D4D4D4"/>
+          <w:sz w:val="21"/>
+          <w:szCs w:val="21"/>
+        </w:rPr>
+        <w:t>  </w:t>
+      </w:r>
+      <w:proofErr w:type="gramStart"/>
+      <w:r>
+        <w:rPr>
+          <w:rFonts w:ascii="Consolas" w:eastAsia="Times New Roman" w:hAnsi="Consolas" w:cs="Times New Roman"/>
+          <w:color w:val="9CDCFE"/>
+          <w:sz w:val="21"/>
+          <w:szCs w:val="21"/>
+        </w:rPr>
+        <w:t>imports</w:t>
+      </w:r>
+      <w:proofErr w:type="gramEnd"/>
+      <w:r>
+        <w:rPr>
+          <w:rFonts w:ascii="Consolas" w:eastAsia="Times New Roman" w:hAnsi="Consolas" w:cs="Times New Roman"/>
+          <w:color w:val="9CDCFE"/>
+          <w:sz w:val="21"/>
+          <w:szCs w:val="21"/>
+        </w:rPr>
+        <w:t>:</w:t>
+      </w:r>
+      <w:r>
+        <w:rPr>
+          <w:rFonts w:ascii="Consolas" w:eastAsia="Times New Roman" w:hAnsi="Consolas" w:cs="Times New Roman"/>
+          <w:color w:val="D4D4D4"/>
+          <w:sz w:val="21"/>
+          <w:szCs w:val="21"/>
+        </w:rPr>
+        <w:t> [</w:t>
+      </w:r>
+    </w:p>
+    <w:p>
+      <w:pPr>
+        <w:shd w:val="clear" w:color="auto" w:fill="1E1E1E"/>
+        <w:spacing w:after="0" w:line="285" w:lineRule="atLeast"/>
+        <w:rPr>
+          <w:rFonts w:ascii="Consolas" w:eastAsia="Times New Roman" w:hAnsi="Consolas" w:cs="Times New Roman"/>
+          <w:color w:val="D4D4D4"/>
+          <w:sz w:val="21"/>
+          <w:szCs w:val="21"/>
+        </w:rPr>
+      </w:pPr>
+      <w:r>
+        <w:rPr>
+          <w:rFonts w:ascii="Consolas" w:eastAsia="Times New Roman" w:hAnsi="Consolas" w:cs="Times New Roman"/>
+          <w:color w:val="D4D4D4"/>
+          <w:sz w:val="21"/>
+          <w:szCs w:val="21"/>
+        </w:rPr>
+        <w:t>    </w:t>
+      </w:r>
+      <w:proofErr w:type="spellStart"/>
+      <w:r>
+        <w:rPr>
+          <w:rFonts w:ascii="Consolas" w:eastAsia="Times New Roman" w:hAnsi="Consolas" w:cs="Times New Roman"/>
+          <w:color w:val="9CDCFE"/>
+          <w:sz w:val="21"/>
+          <w:szCs w:val="21"/>
+        </w:rPr>
+        <w:t>CommonModule</w:t>
+      </w:r>
+      <w:proofErr w:type="spellEnd"/>
+      <w:r>
+        <w:rPr>
+          <w:rFonts w:ascii="Consolas" w:eastAsia="Times New Roman" w:hAnsi="Consolas" w:cs="Times New Roman"/>
+          <w:color w:val="D4D4D4"/>
+          <w:sz w:val="21"/>
+          <w:szCs w:val="21"/>
+        </w:rPr>
+        <w:t>,</w:t>
+      </w:r>
+    </w:p>
+    <w:p>
+      <w:pPr>
+        <w:shd w:val="clear" w:color="auto" w:fill="1E1E1E"/>
+        <w:spacing w:after="0" w:line="285" w:lineRule="atLeast"/>
+        <w:rPr>
+          <w:rFonts w:ascii="Consolas" w:eastAsia="Times New Roman" w:hAnsi="Consolas" w:cs="Times New Roman"/>
+          <w:color w:val="D4D4D4"/>
+          <w:sz w:val="21"/>
+          <w:szCs w:val="21"/>
+        </w:rPr>
+      </w:pPr>
+      <w:r>
+        <w:rPr>
+          <w:rFonts w:ascii="Consolas" w:eastAsia="Times New Roman" w:hAnsi="Consolas" w:cs="Times New Roman"/>
+          <w:color w:val="D4D4D4"/>
+          <w:sz w:val="21"/>
+          <w:szCs w:val="21"/>
+        </w:rPr>
+        <w:t>    </w:t>
+      </w:r>
+      <w:proofErr w:type="spellStart"/>
+      <w:r>
+        <w:rPr>
+          <w:rFonts w:ascii="Consolas" w:eastAsia="Times New Roman" w:hAnsi="Consolas" w:cs="Times New Roman"/>
+          <w:color w:val="9CDCFE"/>
+          <w:sz w:val="21"/>
+          <w:szCs w:val="21"/>
+        </w:rPr>
+        <w:t>MatButtonModule</w:t>
+      </w:r>
+      <w:proofErr w:type="spellEnd"/>
+    </w:p>
+    <w:p>
+      <w:pPr>
+        <w:shd w:val="clear" w:color="auto" w:fill="1E1E1E"/>
+        <w:spacing w:after="0" w:line="285" w:lineRule="atLeast"/>
+        <w:rPr>
+          <w:rFonts w:ascii="Consolas" w:eastAsia="Times New Roman" w:hAnsi="Consolas" w:cs="Times New Roman"/>
+          <w:color w:val="D4D4D4"/>
+          <w:sz w:val="21"/>
+          <w:szCs w:val="21"/>
+        </w:rPr>
+      </w:pPr>
+      <w:r>
+        <w:rPr>
+          <w:rFonts w:ascii="Consolas" w:eastAsia="Times New Roman" w:hAnsi="Consolas" w:cs="Times New Roman"/>
+          <w:color w:val="D4D4D4"/>
+          <w:sz w:val="21"/>
+          <w:szCs w:val="21"/>
+        </w:rPr>
+        <w:t>  ],</w:t>
+      </w:r>
+    </w:p>
+    <w:p>
+      <w:pPr>
+        <w:shd w:val="clear" w:color="auto" w:fill="1E1E1E"/>
+        <w:spacing w:after="0" w:line="285" w:lineRule="atLeast"/>
+        <w:rPr>
+          <w:rFonts w:ascii="Consolas" w:eastAsia="Times New Roman" w:hAnsi="Consolas" w:cs="Times New Roman"/>
+          <w:color w:val="D4D4D4"/>
+          <w:sz w:val="21"/>
+          <w:szCs w:val="21"/>
+        </w:rPr>
+      </w:pPr>
+      <w:r>
+        <w:rPr>
+          <w:rFonts w:ascii="Consolas" w:eastAsia="Times New Roman" w:hAnsi="Consolas" w:cs="Times New Roman"/>
+          <w:color w:val="D4D4D4"/>
+          <w:sz w:val="21"/>
+          <w:szCs w:val="21"/>
+        </w:rPr>
+        <w:t>  </w:t>
+      </w:r>
+      <w:proofErr w:type="gramStart"/>
+      <w:r>
+        <w:rPr>
+          <w:rFonts w:ascii="Consolas" w:eastAsia="Times New Roman" w:hAnsi="Consolas" w:cs="Times New Roman"/>
+          <w:color w:val="9CDCFE"/>
+          <w:sz w:val="21"/>
+          <w:szCs w:val="21"/>
+        </w:rPr>
+        <w:t>exports :</w:t>
+      </w:r>
+      <w:proofErr w:type="gramEnd"/>
+      <w:r>
+        <w:rPr>
+          <w:rFonts w:ascii="Consolas" w:eastAsia="Times New Roman" w:hAnsi="Consolas" w:cs="Times New Roman"/>
+          <w:color w:val="D4D4D4"/>
+          <w:sz w:val="21"/>
+          <w:szCs w:val="21"/>
+        </w:rPr>
+        <w:t> [ </w:t>
+      </w:r>
+      <w:proofErr w:type="spellStart"/>
+      <w:r>
+        <w:rPr>
+          <w:rFonts w:ascii="Consolas" w:eastAsia="Times New Roman" w:hAnsi="Consolas" w:cs="Times New Roman"/>
+          <w:color w:val="9CDCFE"/>
+          <w:sz w:val="21"/>
+          <w:szCs w:val="21"/>
+        </w:rPr>
+        <w:t>MatButtonModule</w:t>
+      </w:r>
+      <w:proofErr w:type="spellEnd"/>
+      <w:r>
+        <w:rPr>
+          <w:rFonts w:ascii="Consolas" w:eastAsia="Times New Roman" w:hAnsi="Consolas" w:cs="Times New Roman"/>
+          <w:color w:val="D4D4D4"/>
+          <w:sz w:val="21"/>
+          <w:szCs w:val="21"/>
+        </w:rPr>
+        <w:t>]</w:t>
+      </w:r>
+    </w:p>
+    <w:p>
+      <w:pPr>
+        <w:shd w:val="clear" w:color="auto" w:fill="1E1E1E"/>
+        <w:spacing w:after="0" w:line="285" w:lineRule="atLeast"/>
+        <w:rPr>
+          <w:rFonts w:ascii="Consolas" w:eastAsia="Times New Roman" w:hAnsi="Consolas" w:cs="Times New Roman"/>
+          <w:color w:val="D4D4D4"/>
+          <w:sz w:val="21"/>
+          <w:szCs w:val="21"/>
+        </w:rPr>
+      </w:pPr>
+      <w:r>
+        <w:rPr>
+          <w:rFonts w:ascii="Consolas" w:eastAsia="Times New Roman" w:hAnsi="Consolas" w:cs="Times New Roman"/>
+          <w:color w:val="D4D4D4"/>
+          <w:sz w:val="21"/>
+          <w:szCs w:val="21"/>
+        </w:rPr>
+        <w:t>})</w:t>
+      </w:r>
+    </w:p>
+    <w:p>
+      <w:pPr>
+        <w:shd w:val="clear" w:color="auto" w:fill="1E1E1E"/>
+        <w:spacing w:after="0" w:line="285" w:lineRule="atLeast"/>
+        <w:rPr>
+          <w:rFonts w:ascii="Consolas" w:eastAsia="Times New Roman" w:hAnsi="Consolas" w:cs="Times New Roman"/>
+          <w:color w:val="D4D4D4"/>
+          <w:sz w:val="21"/>
+          <w:szCs w:val="21"/>
+        </w:rPr>
+      </w:pPr>
+      <w:proofErr w:type="gramStart"/>
+      <w:r>
+        <w:rPr>
+          <w:rFonts w:ascii="Consolas" w:eastAsia="Times New Roman" w:hAnsi="Consolas" w:cs="Times New Roman"/>
+          <w:color w:val="C586C0"/>
+          <w:sz w:val="21"/>
+          <w:szCs w:val="21"/>
+        </w:rPr>
+        <w:t>export</w:t>
+      </w:r>
+      <w:proofErr w:type="gramEnd"/>
+      <w:r>
+        <w:rPr>
+          <w:rFonts w:ascii="Consolas" w:eastAsia="Times New Roman" w:hAnsi="Consolas" w:cs="Times New Roman"/>
+          <w:color w:val="D4D4D4"/>
+          <w:sz w:val="21"/>
+          <w:szCs w:val="21"/>
+        </w:rPr>
+        <w:t> </w:t>
+      </w:r>
+      <w:r>
+        <w:rPr>
+          <w:rFonts w:ascii="Consolas" w:eastAsia="Times New Roman" w:hAnsi="Consolas" w:cs="Times New Roman"/>
+          <w:color w:val="569CD6"/>
+          <w:sz w:val="21"/>
+          <w:szCs w:val="21"/>
+        </w:rPr>
+        <w:t>class</w:t>
+      </w:r>
+      <w:r>
+        <w:rPr>
+          <w:rFonts w:ascii="Consolas" w:eastAsia="Times New Roman" w:hAnsi="Consolas" w:cs="Times New Roman"/>
+          <w:color w:val="D4D4D4"/>
+          <w:sz w:val="21"/>
+          <w:szCs w:val="21"/>
+        </w:rPr>
+        <w:t> </w:t>
+      </w:r>
+      <w:proofErr w:type="spellStart"/>
+      <w:r>
+        <w:rPr>
+          <w:rFonts w:ascii="Consolas" w:eastAsia="Times New Roman" w:hAnsi="Consolas" w:cs="Times New Roman"/>
+          <w:color w:val="4EC9B0"/>
+          <w:sz w:val="21"/>
+          <w:szCs w:val="21"/>
+        </w:rPr>
+        <w:t>MaterialModule</w:t>
+      </w:r>
+      <w:proofErr w:type="spellEnd"/>
+      <w:r>
+        <w:rPr>
+          <w:rFonts w:ascii="Consolas" w:eastAsia="Times New Roman" w:hAnsi="Consolas" w:cs="Times New Roman"/>
+          <w:color w:val="D4D4D4"/>
+          <w:sz w:val="21"/>
+          <w:szCs w:val="21"/>
+        </w:rPr>
+        <w:t> { }</w:t>
+      </w:r>
+    </w:p>
+    <w:p>
+      <w:pPr>
+        <w:shd w:val="clear" w:color="auto" w:fill="1E1E1E"/>
+        <w:spacing w:after="0" w:line="285" w:lineRule="atLeast"/>
+        <w:rPr>
+          <w:rFonts w:ascii="Consolas" w:eastAsia="Times New Roman" w:hAnsi="Consolas" w:cs="Times New Roman"/>
+          <w:color w:val="D4D4D4"/>
+          <w:sz w:val="21"/>
+          <w:szCs w:val="21"/>
+        </w:rPr>
+      </w:pPr>
+    </w:p>
+    <w:p/>
+    <w:p>
+      <w:proofErr w:type="spellStart"/>
+      <w:proofErr w:type="gramStart"/>
+      <w:r>
+        <w:t>npm</w:t>
+      </w:r>
+      <w:proofErr w:type="spellEnd"/>
+      <w:proofErr w:type="gramEnd"/>
+      <w:r>
+        <w:t xml:space="preserve"> install bootstrap</w:t>
+      </w:r>
+    </w:p>
+    <w:p>
       <w:bookmarkStart w:id="0" w:name="_GoBack"/>
-      <w:bookmarkEnd w:id="0"/>
-    </w:p>
+      <w:r>
+        <w:rPr>
+          <w:noProof/>
+        </w:rPr>
+        <w:drawing>
+          <wp:inline distT="0" distB="0" distL="0" distR="0" wp14:anchorId="69F0891F" wp14:editId="5995F610">
+            <wp:extent cx="5943600" cy="3997325"/>
+            <wp:effectExtent l="0" t="0" r="0" b="3175"/>
+            <wp:docPr id="4" name="Picture 4"/>
+            <wp:cNvGraphicFramePr>
+              <a:graphicFrameLocks xmlns:a="http://schemas.openxmlformats.org/drawingml/2006/main" noChangeAspect="1"/>
+            </wp:cNvGraphicFramePr>
+            <a:graphic xmlns:a="http://schemas.openxmlformats.org/drawingml/2006/main">
+              <a:graphicData uri="http://schemas.openxmlformats.org/drawingml/2006/picture">
+                <pic:pic xmlns:pic="http://schemas.openxmlformats.org/drawingml/2006/picture">
+                  <pic:nvPicPr>
+                    <pic:cNvPr id="1" name=""/>
+                    <pic:cNvPicPr/>
+                  </pic:nvPicPr>
+                  <pic:blipFill>
+                    <a:blip r:embed="rId7"/>
+                    <a:stretch>
+                      <a:fillRect/>
+                    </a:stretch>
+                  </pic:blipFill>
+                  <pic:spPr>
+                    <a:xfrm>
+                      <a:off x="0" y="0"/>
+                      <a:ext cx="5943600" cy="3997325"/>
+                    </a:xfrm>
+                    <a:prstGeom prst="rect">
+                      <a:avLst/>
+                    </a:prstGeom>
+                  </pic:spPr>
+                </pic:pic>
+              </a:graphicData>
+            </a:graphic>
+          </wp:inline>
+        </w:drawing>
+      </w:r>
+    </w:p>
+    <w:bookmarkEnd w:id="0"/>
+    <w:p>
+      <w:pPr>
+        <w:shd w:val="clear" w:color="auto" w:fill="1E1E1E"/>
+        <w:spacing w:after="0" w:line="285" w:lineRule="atLeast"/>
+        <w:rPr>
+          <w:rFonts w:ascii="Consolas" w:eastAsia="Times New Roman" w:hAnsi="Consolas" w:cs="Times New Roman"/>
+          <w:color w:val="D4D4D4"/>
+          <w:sz w:val="21"/>
+          <w:szCs w:val="21"/>
+        </w:rPr>
+      </w:pPr>
+      <w:r>
+        <w:rPr>
+          <w:rFonts w:ascii="Consolas" w:eastAsia="Times New Roman" w:hAnsi="Consolas" w:cs="Times New Roman"/>
+          <w:color w:val="CE9178"/>
+          <w:sz w:val="21"/>
+          <w:szCs w:val="21"/>
+        </w:rPr>
+        <w:t>"./</w:t>
+      </w:r>
+      <w:proofErr w:type="spellStart"/>
+      <w:r>
+        <w:rPr>
+          <w:rFonts w:ascii="Consolas" w:eastAsia="Times New Roman" w:hAnsi="Consolas" w:cs="Times New Roman"/>
+          <w:color w:val="CE9178"/>
+          <w:sz w:val="21"/>
+          <w:szCs w:val="21"/>
+        </w:rPr>
+        <w:t>node_modules</w:t>
+      </w:r>
+      <w:proofErr w:type="spellEnd"/>
+      <w:r>
+        <w:rPr>
+          <w:rFonts w:ascii="Consolas" w:eastAsia="Times New Roman" w:hAnsi="Consolas" w:cs="Times New Roman"/>
+          <w:color w:val="CE9178"/>
+          <w:sz w:val="21"/>
+          <w:szCs w:val="21"/>
+        </w:rPr>
+        <w:t>/bootstrap/</w:t>
+      </w:r>
+      <w:proofErr w:type="spellStart"/>
+      <w:r>
+        <w:rPr>
+          <w:rFonts w:ascii="Consolas" w:eastAsia="Times New Roman" w:hAnsi="Consolas" w:cs="Times New Roman"/>
+          <w:color w:val="CE9178"/>
+          <w:sz w:val="21"/>
+          <w:szCs w:val="21"/>
+        </w:rPr>
+        <w:t>dist</w:t>
+      </w:r>
+      <w:proofErr w:type="spellEnd"/>
+      <w:r>
+        <w:rPr>
+          <w:rFonts w:ascii="Consolas" w:eastAsia="Times New Roman" w:hAnsi="Consolas" w:cs="Times New Roman"/>
+          <w:color w:val="CE9178"/>
+          <w:sz w:val="21"/>
+          <w:szCs w:val="21"/>
+        </w:rPr>
+        <w:t>/</w:t>
+      </w:r>
+      <w:proofErr w:type="spellStart"/>
+      <w:r>
+        <w:rPr>
+          <w:rFonts w:ascii="Consolas" w:eastAsia="Times New Roman" w:hAnsi="Consolas" w:cs="Times New Roman"/>
+          <w:color w:val="CE9178"/>
+          <w:sz w:val="21"/>
+          <w:szCs w:val="21"/>
+        </w:rPr>
+        <w:t>css</w:t>
+      </w:r>
+      <w:proofErr w:type="spellEnd"/>
+      <w:r>
+        <w:rPr>
+          <w:rFonts w:ascii="Consolas" w:eastAsia="Times New Roman" w:hAnsi="Consolas" w:cs="Times New Roman"/>
+          <w:color w:val="CE9178"/>
+          <w:sz w:val="21"/>
+          <w:szCs w:val="21"/>
+        </w:rPr>
+        <w:t>/bootstrap-grid.css"</w:t>
+      </w:r>
+      <w:r>
+        <w:rPr>
+          <w:rFonts w:ascii="Consolas" w:eastAsia="Times New Roman" w:hAnsi="Consolas" w:cs="Times New Roman"/>
+          <w:color w:val="D4D4D4"/>
+          <w:sz w:val="21"/>
+          <w:szCs w:val="21"/>
+        </w:rPr>
+        <w:t>,</w:t>
+      </w:r>
+    </w:p>
+    <w:p/>
+    <w:p>
+      <w:proofErr w:type="gramStart"/>
+      <w:r>
+        <w:t>ng</w:t>
+      </w:r>
+      <w:proofErr w:type="gramEnd"/>
+      <w:r>
+        <w:t xml:space="preserve"> g c home --module=app --dry-run</w:t>
+      </w:r>
+    </w:p>
+    <w:p>
+      <w:proofErr w:type="gramStart"/>
+      <w:r>
+        <w:t>ng</w:t>
+      </w:r>
+      <w:proofErr w:type="gramEnd"/>
+      <w:r>
+        <w:t xml:space="preserve"> g c home --module=app --spec-false</w:t>
+      </w:r>
+    </w:p>
+    <w:p/>
+    <w:p/>
+    <w:p/>
     <w:p/>
     <w:sectPr>
       <w:pgSz w:w="12240" w:h="15840"/>

</xml_diff>